<commit_message>
all add and last it its
</commit_message>
<xml_diff>
--- a/CSE Fundamentals With Phitron.................................................Job/c_programming.docx
+++ b/CSE Fundamentals With Phitron.................................................Job/c_programming.docx
@@ -566,20 +566,7 @@
           <w:szCs w:val="28"/>
           <w:lang w:val="en-US" w:eastAsia="zh-CN" w:bidi="hi-IN"/>
         </w:rPr>
-        <w:t xml:space="preserve">Introduction </w:t>
-      </w:r>
-      <w:r>
-        <w:rPr>
-          <w:rFonts w:eastAsia="Noto Serif CJK SC" w:cs="Lohit Devanagari" w:ascii="FreeMono" w:hAnsi="FreeMono"/>
-          <w:b w:val="false"/>
-          <w:bCs w:val="false"/>
-          <w:color w:val="auto"/>
-          <w:kern w:val="2"/>
-          <w:sz w:val="28"/>
-          <w:szCs w:val="28"/>
-          <w:lang w:val="en-US" w:eastAsia="zh-CN" w:bidi="hi-IN"/>
-        </w:rPr>
-        <w:t>c++.stand alone course</w:t>
+        <w:t>Introduction c++.stand alone course</w:t>
       </w:r>
     </w:p>
     <w:p>
@@ -1429,22 +1416,20 @@
         </w:rPr>
         <w:t xml:space="preserve">you can email support – </w:t>
       </w:r>
-      <w:hyperlink r:id="rId3">
-        <w:r>
-          <w:rPr>
-            <w:rStyle w:val="InternetLink"/>
-            <w:rFonts w:eastAsia="Noto Serif CJK SC" w:cs="Lohit Devanagari" w:ascii="FreeMono" w:hAnsi="FreeMono"/>
-            <w:b w:val="false"/>
-            <w:bCs w:val="false"/>
-            <w:color w:val="auto"/>
-            <w:kern w:val="2"/>
-            <w:sz w:val="28"/>
-            <w:szCs w:val="28"/>
-            <w:lang w:val="en-US" w:eastAsia="zh-CN" w:bidi="hi-IN"/>
-          </w:rPr>
-          <w:t>support@phitron.io</w:t>
-        </w:r>
-      </w:hyperlink>
+      <w:r>
+        <w:rPr>
+          <w:rStyle w:val="InternetLink"/>
+          <w:rFonts w:eastAsia="Noto Serif CJK SC" w:cs="Lohit Devanagari" w:ascii="FreeMono" w:hAnsi="FreeMono"/>
+          <w:b w:val="false"/>
+          <w:bCs w:val="false"/>
+          <w:color w:val="auto"/>
+          <w:kern w:val="2"/>
+          <w:sz w:val="28"/>
+          <w:szCs w:val="28"/>
+          <w:lang w:val="en-US" w:eastAsia="zh-CN" w:bidi="hi-IN"/>
+        </w:rPr>
+        <w:t>support@phitron.io</w:t>
+      </w:r>
     </w:p>
     <w:p>
       <w:pPr>
@@ -1825,22 +1810,20 @@
         </w:rPr>
         <w:t xml:space="preserve">- </w:t>
       </w:r>
-      <w:hyperlink r:id="rId5">
-        <w:r>
-          <w:rPr>
-            <w:rStyle w:val="InternetLink"/>
-            <w:rFonts w:eastAsia="Noto Serif CJK SC" w:cs="Lohit Devanagari" w:ascii="FreeMono" w:hAnsi="FreeMono"/>
-            <w:b w:val="false"/>
-            <w:bCs w:val="false"/>
-            <w:color w:val="auto"/>
-            <w:kern w:val="2"/>
-            <w:sz w:val="28"/>
-            <w:szCs w:val="28"/>
-            <w:lang w:val="en-US" w:eastAsia="zh-CN" w:bidi="hi-IN"/>
-          </w:rPr>
-          <w:t>https://docs.google.com/document/d/1LKz1Ilmae1O8fR-SKBbGttZ7JVDDIanccPI6MwFPgiI/edit</w:t>
-        </w:r>
-      </w:hyperlink>
+      <w:r>
+        <w:rPr>
+          <w:rStyle w:val="InternetLink"/>
+          <w:rFonts w:eastAsia="Noto Serif CJK SC" w:cs="Lohit Devanagari" w:ascii="FreeMono" w:hAnsi="FreeMono"/>
+          <w:b w:val="false"/>
+          <w:bCs w:val="false"/>
+          <w:color w:val="auto"/>
+          <w:kern w:val="2"/>
+          <w:sz w:val="28"/>
+          <w:szCs w:val="28"/>
+          <w:lang w:val="en-US" w:eastAsia="zh-CN" w:bidi="hi-IN"/>
+        </w:rPr>
+        <w:t>https://docs.google.com/document/d/1LKz1Ilmae1O8fR-SKBbGttZ7JVDDIanccPI6MwFPgiI/edit</w:t>
+      </w:r>
     </w:p>
     <w:p>
       <w:pPr>
@@ -2844,8 +2827,750 @@
           <w:sz w:val="28"/>
           <w:szCs w:val="28"/>
         </w:rPr>
-        <w:t xml:space="preserve">in this chapter </w:t>
-      </w:r>
+        <w:t>in this chapter we will be learn:</w:t>
+      </w:r>
+      <w:r>
+        <w:rPr>
+          <w:rFonts w:ascii="FreeMono" w:hAnsi="FreeMono"/>
+          <w:sz w:val="28"/>
+          <w:szCs w:val="28"/>
+        </w:rPr>
+        <w:t xml:space="preserve"> input,output,variable,data type,data type limitation,rules for variable names;</w:t>
+      </w:r>
+    </w:p>
+    <w:p>
+      <w:pPr>
+        <w:pStyle w:val="Normal"/>
+        <w:widowControl w:val="false"/>
+        <w:numPr>
+          <w:ilvl w:val="0"/>
+          <w:numId w:val="1"/>
+        </w:numPr>
+        <w:suppressAutoHyphens w:val="true"/>
+        <w:bidi w:val="0"/>
+        <w:spacing w:before="0" w:after="0"/>
+        <w:ind w:start="288" w:end="0" w:hanging="0"/>
+        <w:jc w:val="start"/>
+        <w:rPr/>
+      </w:pPr>
+      <w:r>
+        <w:rPr>
+          <w:rFonts w:ascii="FreeMono" w:hAnsi="FreeMono"/>
+          <w:b/>
+          <w:bCs/>
+          <w:sz w:val="28"/>
+          <w:szCs w:val="28"/>
+        </w:rPr>
+        <w:t>basic structure of c programming.</w:t>
+      </w:r>
+    </w:p>
+    <w:p>
+      <w:pPr>
+        <w:pStyle w:val="Normal"/>
+        <w:widowControl w:val="false"/>
+        <w:numPr>
+          <w:ilvl w:val="0"/>
+          <w:numId w:val="1"/>
+        </w:numPr>
+        <w:suppressAutoHyphens w:val="true"/>
+        <w:bidi w:val="0"/>
+        <w:spacing w:before="0" w:after="0"/>
+        <w:ind w:start="288" w:end="0" w:hanging="0"/>
+        <w:jc w:val="start"/>
+        <w:rPr/>
+      </w:pPr>
+      <w:r>
+        <w:rPr>
+          <w:rFonts w:ascii="FreeMono" w:hAnsi="FreeMono"/>
+          <w:sz w:val="28"/>
+          <w:szCs w:val="28"/>
+        </w:rPr>
+        <w:t>C programming structure like human body.</w:t>
+      </w:r>
+    </w:p>
+    <w:p>
+      <w:pPr>
+        <w:pStyle w:val="Normal"/>
+        <w:widowControl w:val="false"/>
+        <w:numPr>
+          <w:ilvl w:val="0"/>
+          <w:numId w:val="1"/>
+        </w:numPr>
+        <w:suppressAutoHyphens w:val="true"/>
+        <w:bidi w:val="0"/>
+        <w:spacing w:before="0" w:after="0"/>
+        <w:ind w:start="288" w:end="0" w:hanging="0"/>
+        <w:jc w:val="start"/>
+        <w:rPr/>
+      </w:pPr>
+      <w:r>
+        <w:rPr>
+          <w:rFonts w:ascii="FreeMono" w:hAnsi="FreeMono"/>
+          <w:sz w:val="28"/>
+          <w:szCs w:val="28"/>
+        </w:rPr>
+        <w:t>Header file = head of brain station</w:t>
+      </w:r>
+    </w:p>
+    <w:p>
+      <w:pPr>
+        <w:pStyle w:val="Normal"/>
+        <w:widowControl w:val="false"/>
+        <w:numPr>
+          <w:ilvl w:val="0"/>
+          <w:numId w:val="1"/>
+        </w:numPr>
+        <w:suppressAutoHyphens w:val="true"/>
+        <w:bidi w:val="0"/>
+        <w:spacing w:before="0" w:after="0"/>
+        <w:ind w:start="317" w:end="0" w:hanging="0"/>
+        <w:jc w:val="start"/>
+        <w:rPr/>
+      </w:pPr>
+      <w:r>
+        <w:rPr>
+          <w:rFonts w:ascii="FreeMono" w:hAnsi="FreeMono"/>
+          <w:sz w:val="28"/>
+          <w:szCs w:val="28"/>
+        </w:rPr>
+        <w:t>main body = brain surve their conneciton into body.</w:t>
+      </w:r>
+    </w:p>
+    <w:p>
+      <w:pPr>
+        <w:pStyle w:val="Normal"/>
+        <w:widowControl w:val="false"/>
+        <w:numPr>
+          <w:ilvl w:val="0"/>
+          <w:numId w:val="1"/>
+        </w:numPr>
+        <w:suppressAutoHyphens w:val="true"/>
+        <w:bidi w:val="0"/>
+        <w:spacing w:before="0" w:after="0"/>
+        <w:ind w:start="317" w:end="0" w:hanging="0"/>
+        <w:jc w:val="start"/>
+        <w:rPr>
+          <w:b/>
+          <w:b/>
+          <w:bCs/>
+        </w:rPr>
+      </w:pPr>
+      <w:r>
+        <w:rPr>
+          <w:rFonts w:ascii="FreeMono" w:hAnsi="FreeMono"/>
+          <w:b/>
+          <w:bCs/>
+          <w:sz w:val="28"/>
+          <w:szCs w:val="28"/>
+        </w:rPr>
+        <w:t>first c program.</w:t>
+      </w:r>
+    </w:p>
+    <w:p>
+      <w:pPr>
+        <w:pStyle w:val="Normal"/>
+        <w:widowControl w:val="false"/>
+        <w:numPr>
+          <w:ilvl w:val="0"/>
+          <w:numId w:val="1"/>
+        </w:numPr>
+        <w:suppressAutoHyphens w:val="true"/>
+        <w:bidi w:val="0"/>
+        <w:spacing w:before="0" w:after="0"/>
+        <w:ind w:start="317" w:end="0" w:hanging="0"/>
+        <w:jc w:val="start"/>
+        <w:rPr/>
+      </w:pPr>
+      <w:r>
+        <w:rPr>
+          <w:rFonts w:ascii="FreeMono" w:hAnsi="FreeMono"/>
+          <w:sz w:val="28"/>
+          <w:szCs w:val="28"/>
+        </w:rPr>
+        <w:t>Built-in function</w:t>
+      </w:r>
+    </w:p>
+    <w:p>
+      <w:pPr>
+        <w:pStyle w:val="Normal"/>
+        <w:widowControl w:val="false"/>
+        <w:numPr>
+          <w:ilvl w:val="0"/>
+          <w:numId w:val="1"/>
+        </w:numPr>
+        <w:suppressAutoHyphens w:val="true"/>
+        <w:bidi w:val="0"/>
+        <w:spacing w:before="0" w:after="0"/>
+        <w:ind w:start="317" w:end="0" w:hanging="0"/>
+        <w:jc w:val="start"/>
+        <w:rPr/>
+      </w:pPr>
+      <w:r>
+        <w:rPr>
+          <w:rFonts w:ascii="FreeMono" w:hAnsi="FreeMono"/>
+          <w:sz w:val="28"/>
+          <w:szCs w:val="28"/>
+        </w:rPr>
+        <w:t>header file</w:t>
+      </w:r>
+    </w:p>
+    <w:p>
+      <w:pPr>
+        <w:pStyle w:val="Normal"/>
+        <w:widowControl w:val="false"/>
+        <w:numPr>
+          <w:ilvl w:val="0"/>
+          <w:numId w:val="1"/>
+        </w:numPr>
+        <w:suppressAutoHyphens w:val="true"/>
+        <w:bidi w:val="0"/>
+        <w:spacing w:before="0" w:after="0"/>
+        <w:ind w:start="317" w:end="0" w:hanging="0"/>
+        <w:jc w:val="start"/>
+        <w:rPr/>
+      </w:pPr>
+      <w:r>
+        <w:rPr>
+          <w:rFonts w:ascii="FreeMono" w:hAnsi="FreeMono"/>
+          <w:sz w:val="28"/>
+          <w:szCs w:val="28"/>
+        </w:rPr>
+        <w:t>printf()</w:t>
+      </w:r>
+    </w:p>
+    <w:p>
+      <w:pPr>
+        <w:pStyle w:val="Normal"/>
+        <w:widowControl w:val="false"/>
+        <w:numPr>
+          <w:ilvl w:val="0"/>
+          <w:numId w:val="1"/>
+        </w:numPr>
+        <w:suppressAutoHyphens w:val="true"/>
+        <w:bidi w:val="0"/>
+        <w:spacing w:before="0" w:after="0"/>
+        <w:ind w:start="317" w:end="0" w:hanging="0"/>
+        <w:jc w:val="start"/>
+        <w:rPr>
+          <w:b/>
+          <w:b/>
+          <w:bCs/>
+        </w:rPr>
+      </w:pPr>
+      <w:r>
+        <w:rPr>
+          <w:rFonts w:ascii="FreeMono" w:hAnsi="FreeMono"/>
+          <w:b/>
+          <w:bCs/>
+          <w:sz w:val="28"/>
+          <w:szCs w:val="28"/>
+        </w:rPr>
+        <w:t>understand how to print in c</w:t>
+      </w:r>
+    </w:p>
+    <w:p>
+      <w:pPr>
+        <w:pStyle w:val="Normal"/>
+        <w:widowControl w:val="false"/>
+        <w:numPr>
+          <w:ilvl w:val="0"/>
+          <w:numId w:val="1"/>
+        </w:numPr>
+        <w:suppressAutoHyphens w:val="true"/>
+        <w:bidi w:val="0"/>
+        <w:spacing w:before="0" w:after="0"/>
+        <w:ind w:start="317" w:end="0" w:hanging="0"/>
+        <w:jc w:val="start"/>
+        <w:rPr/>
+      </w:pPr>
+      <w:r>
+        <w:rPr>
+          <w:rFonts w:ascii="FreeMono" w:hAnsi="FreeMono"/>
+          <w:sz w:val="28"/>
+          <w:szCs w:val="28"/>
+        </w:rPr>
+        <w:t>header part.</w:t>
+      </w:r>
+    </w:p>
+    <w:p>
+      <w:pPr>
+        <w:pStyle w:val="Normal"/>
+        <w:widowControl w:val="false"/>
+        <w:numPr>
+          <w:ilvl w:val="0"/>
+          <w:numId w:val="1"/>
+        </w:numPr>
+        <w:suppressAutoHyphens w:val="true"/>
+        <w:bidi w:val="0"/>
+        <w:spacing w:before="0" w:after="0"/>
+        <w:ind w:start="317" w:end="0" w:hanging="0"/>
+        <w:jc w:val="start"/>
+        <w:rPr/>
+      </w:pPr>
+      <w:r>
+        <w:rPr>
+          <w:rFonts w:ascii="FreeMono" w:hAnsi="FreeMono"/>
+          <w:sz w:val="28"/>
+          <w:szCs w:val="28"/>
+        </w:rPr>
+        <w:t>body part.</w:t>
+      </w:r>
+    </w:p>
+    <w:p>
+      <w:pPr>
+        <w:pStyle w:val="Normal"/>
+        <w:widowControl w:val="false"/>
+        <w:numPr>
+          <w:ilvl w:val="0"/>
+          <w:numId w:val="1"/>
+        </w:numPr>
+        <w:suppressAutoHyphens w:val="true"/>
+        <w:bidi w:val="0"/>
+        <w:spacing w:before="0" w:after="0"/>
+        <w:ind w:start="317" w:end="0" w:hanging="0"/>
+        <w:jc w:val="start"/>
+        <w:rPr/>
+      </w:pPr>
+      <w:r>
+        <w:rPr>
+          <w:rFonts w:ascii="FreeMono" w:hAnsi="FreeMono"/>
+          <w:sz w:val="28"/>
+          <w:szCs w:val="28"/>
+        </w:rPr>
+        <w:t>user defined function.</w:t>
+      </w:r>
+    </w:p>
+    <w:p>
+      <w:pPr>
+        <w:pStyle w:val="Normal"/>
+        <w:widowControl w:val="false"/>
+        <w:numPr>
+          <w:ilvl w:val="0"/>
+          <w:numId w:val="1"/>
+        </w:numPr>
+        <w:suppressAutoHyphens w:val="true"/>
+        <w:bidi w:val="0"/>
+        <w:spacing w:before="0" w:after="0"/>
+        <w:ind w:start="317" w:end="0" w:hanging="0"/>
+        <w:jc w:val="start"/>
+        <w:rPr/>
+      </w:pPr>
+      <w:r>
+        <w:rPr>
+          <w:rFonts w:ascii="FreeMono" w:hAnsi="FreeMono"/>
+          <w:sz w:val="28"/>
+          <w:szCs w:val="28"/>
+        </w:rPr>
+        <w:t>built in function.</w:t>
+      </w:r>
+    </w:p>
+    <w:p>
+      <w:pPr>
+        <w:pStyle w:val="Normal"/>
+        <w:widowControl w:val="false"/>
+        <w:numPr>
+          <w:ilvl w:val="0"/>
+          <w:numId w:val="1"/>
+        </w:numPr>
+        <w:suppressAutoHyphens w:val="true"/>
+        <w:bidi w:val="0"/>
+        <w:spacing w:before="0" w:after="0"/>
+        <w:ind w:start="317" w:end="0" w:hanging="0"/>
+        <w:jc w:val="start"/>
+        <w:rPr/>
+      </w:pPr>
+      <w:r>
+        <w:rPr>
+          <w:rFonts w:ascii="FreeMono" w:hAnsi="FreeMono"/>
+          <w:sz w:val="28"/>
+          <w:szCs w:val="28"/>
+        </w:rPr>
+        <w:t>function like robots.</w:t>
+      </w:r>
+    </w:p>
+    <w:p>
+      <w:pPr>
+        <w:pStyle w:val="Normal"/>
+        <w:widowControl w:val="false"/>
+        <w:numPr>
+          <w:ilvl w:val="0"/>
+          <w:numId w:val="1"/>
+        </w:numPr>
+        <w:suppressAutoHyphens w:val="true"/>
+        <w:bidi w:val="0"/>
+        <w:spacing w:before="0" w:after="0"/>
+        <w:ind w:start="317" w:end="0" w:hanging="0"/>
+        <w:jc w:val="start"/>
+        <w:rPr/>
+      </w:pPr>
+      <w:r>
+        <w:rPr>
+          <w:rFonts w:ascii="FreeMono" w:hAnsi="FreeMono"/>
+          <w:sz w:val="28"/>
+          <w:szCs w:val="28"/>
+        </w:rPr>
+        <w:t>Any language run from a main function</w:t>
+      </w:r>
+    </w:p>
+    <w:p>
+      <w:pPr>
+        <w:pStyle w:val="Normal"/>
+        <w:widowControl w:val="false"/>
+        <w:numPr>
+          <w:ilvl w:val="0"/>
+          <w:numId w:val="1"/>
+        </w:numPr>
+        <w:suppressAutoHyphens w:val="true"/>
+        <w:bidi w:val="0"/>
+        <w:spacing w:before="0" w:after="0"/>
+        <w:ind w:start="317" w:end="0" w:hanging="0"/>
+        <w:jc w:val="start"/>
+        <w:rPr/>
+      </w:pPr>
+      <w:r>
+        <w:rPr>
+          <w:rFonts w:ascii="FreeMono" w:hAnsi="FreeMono"/>
+          <w:sz w:val="28"/>
+          <w:szCs w:val="28"/>
+        </w:rPr>
+        <w:t>statement closed must be used (;) semicolon.</w:t>
+      </w:r>
+    </w:p>
+    <w:p>
+      <w:pPr>
+        <w:pStyle w:val="Normal"/>
+        <w:widowControl w:val="false"/>
+        <w:numPr>
+          <w:ilvl w:val="0"/>
+          <w:numId w:val="1"/>
+        </w:numPr>
+        <w:suppressAutoHyphens w:val="true"/>
+        <w:bidi w:val="0"/>
+        <w:spacing w:before="0" w:after="0"/>
+        <w:ind w:start="317" w:end="0" w:hanging="0"/>
+        <w:jc w:val="start"/>
+        <w:rPr/>
+      </w:pPr>
+      <w:r>
+        <w:rPr>
+          <w:rFonts w:ascii="FreeMono" w:hAnsi="FreeMono"/>
+          <w:sz w:val="28"/>
+          <w:szCs w:val="28"/>
+        </w:rPr>
+        <w:t>header file.</w:t>
+      </w:r>
+    </w:p>
+    <w:p>
+      <w:pPr>
+        <w:pStyle w:val="Normal"/>
+        <w:widowControl w:val="false"/>
+        <w:numPr>
+          <w:ilvl w:val="0"/>
+          <w:numId w:val="1"/>
+        </w:numPr>
+        <w:suppressAutoHyphens w:val="true"/>
+        <w:bidi w:val="0"/>
+        <w:spacing w:before="0" w:after="0"/>
+        <w:ind w:start="317" w:end="0" w:hanging="0"/>
+        <w:jc w:val="start"/>
+        <w:rPr/>
+      </w:pPr>
+      <w:r>
+        <w:rPr>
+          <w:rFonts w:ascii="FreeMono" w:hAnsi="FreeMono"/>
+          <w:sz w:val="28"/>
+          <w:szCs w:val="28"/>
+        </w:rPr>
+        <w:t>library file.</w:t>
+      </w:r>
+    </w:p>
+    <w:p>
+      <w:pPr>
+        <w:pStyle w:val="Normal"/>
+        <w:widowControl w:val="false"/>
+        <w:numPr>
+          <w:ilvl w:val="0"/>
+          <w:numId w:val="1"/>
+        </w:numPr>
+        <w:suppressAutoHyphens w:val="true"/>
+        <w:bidi w:val="0"/>
+        <w:spacing w:before="0" w:after="0"/>
+        <w:ind w:start="317" w:end="0" w:hanging="0"/>
+        <w:jc w:val="start"/>
+        <w:rPr/>
+      </w:pPr>
+      <w:r>
+        <w:rPr>
+          <w:rFonts w:ascii="FreeMono" w:hAnsi="FreeMono"/>
+          <w:sz w:val="28"/>
+          <w:szCs w:val="28"/>
+        </w:rPr>
+        <w:t>#include.</w:t>
+      </w:r>
+    </w:p>
+    <w:p>
+      <w:pPr>
+        <w:pStyle w:val="Normal"/>
+        <w:widowControl w:val="false"/>
+        <w:numPr>
+          <w:ilvl w:val="0"/>
+          <w:numId w:val="1"/>
+        </w:numPr>
+        <w:suppressAutoHyphens w:val="true"/>
+        <w:bidi w:val="0"/>
+        <w:spacing w:before="0" w:after="0"/>
+        <w:ind w:start="317" w:end="0" w:hanging="0"/>
+        <w:jc w:val="start"/>
+        <w:rPr/>
+      </w:pPr>
+      <w:r>
+        <w:rPr>
+          <w:rFonts w:ascii="FreeMono" w:hAnsi="FreeMono"/>
+          <w:sz w:val="28"/>
+          <w:szCs w:val="28"/>
+        </w:rPr>
+        <w:t>stdio=standard input and output.</w:t>
+      </w:r>
+    </w:p>
+    <w:p>
+      <w:pPr>
+        <w:pStyle w:val="Normal"/>
+        <w:widowControl w:val="false"/>
+        <w:numPr>
+          <w:ilvl w:val="0"/>
+          <w:numId w:val="1"/>
+        </w:numPr>
+        <w:suppressAutoHyphens w:val="true"/>
+        <w:bidi w:val="0"/>
+        <w:spacing w:before="0" w:after="0"/>
+        <w:ind w:start="317" w:end="0" w:hanging="0"/>
+        <w:jc w:val="start"/>
+        <w:rPr/>
+      </w:pPr>
+      <w:r>
+        <w:rPr>
+          <w:rFonts w:ascii="FreeMono" w:hAnsi="FreeMono"/>
+          <w:sz w:val="28"/>
+          <w:szCs w:val="28"/>
+        </w:rPr>
+        <w:t>every function has a return type.</w:t>
+      </w:r>
+    </w:p>
+    <w:p>
+      <w:pPr>
+        <w:pStyle w:val="Normal"/>
+        <w:widowControl w:val="false"/>
+        <w:numPr>
+          <w:ilvl w:val="0"/>
+          <w:numId w:val="1"/>
+        </w:numPr>
+        <w:suppressAutoHyphens w:val="true"/>
+        <w:bidi w:val="0"/>
+        <w:spacing w:before="0" w:after="0"/>
+        <w:ind w:start="317" w:end="0" w:hanging="0"/>
+        <w:jc w:val="start"/>
+        <w:rPr>
+          <w:b/>
+          <w:b/>
+          <w:bCs/>
+        </w:rPr>
+      </w:pPr>
+      <w:r>
+        <w:rPr>
+          <w:rFonts w:ascii="FreeMono" w:hAnsi="FreeMono"/>
+          <w:b/>
+          <w:bCs/>
+          <w:sz w:val="28"/>
+          <w:szCs w:val="28"/>
+        </w:rPr>
+        <w:t>run first c program</w:t>
+      </w:r>
+    </w:p>
+    <w:p>
+      <w:pPr>
+        <w:pStyle w:val="Normal"/>
+        <w:widowControl w:val="false"/>
+        <w:numPr>
+          <w:ilvl w:val="0"/>
+          <w:numId w:val="1"/>
+        </w:numPr>
+        <w:suppressAutoHyphens w:val="true"/>
+        <w:bidi w:val="0"/>
+        <w:spacing w:before="0" w:after="0"/>
+        <w:ind w:start="317" w:end="0" w:hanging="0"/>
+        <w:jc w:val="start"/>
+        <w:rPr/>
+      </w:pPr>
+      <w:r>
+        <w:rPr>
+          <w:rFonts w:ascii="FreeMono" w:hAnsi="FreeMono"/>
+          <w:sz w:val="28"/>
+          <w:szCs w:val="28"/>
+        </w:rPr>
+        <w:t>printf “Hello world”</w:t>
+      </w:r>
+    </w:p>
+    <w:p>
+      <w:pPr>
+        <w:pStyle w:val="Normal"/>
+        <w:widowControl w:val="false"/>
+        <w:numPr>
+          <w:ilvl w:val="0"/>
+          <w:numId w:val="1"/>
+        </w:numPr>
+        <w:suppressAutoHyphens w:val="true"/>
+        <w:bidi w:val="0"/>
+        <w:spacing w:before="0" w:after="0"/>
+        <w:ind w:start="317" w:end="0" w:hanging="0"/>
+        <w:jc w:val="start"/>
+        <w:rPr/>
+      </w:pPr>
+      <w:r>
+        <w:rPr>
+          <w:rFonts w:ascii="FreeMono" w:hAnsi="FreeMono"/>
+          <w:sz w:val="28"/>
+          <w:szCs w:val="28"/>
+        </w:rPr>
+        <w:t>spacial character: \,%</w:t>
+      </w:r>
+    </w:p>
+    <w:p>
+      <w:pPr>
+        <w:pStyle w:val="Normal"/>
+        <w:widowControl w:val="false"/>
+        <w:numPr>
+          <w:ilvl w:val="0"/>
+          <w:numId w:val="1"/>
+        </w:numPr>
+        <w:suppressAutoHyphens w:val="true"/>
+        <w:bidi w:val="0"/>
+        <w:spacing w:before="0" w:after="0"/>
+        <w:ind w:start="317" w:end="0" w:hanging="0"/>
+        <w:jc w:val="start"/>
+        <w:rPr/>
+      </w:pPr>
+      <w:r>
+        <w:rPr>
+          <w:rFonts w:ascii="FreeMono" w:hAnsi="FreeMono"/>
+          <w:sz w:val="28"/>
+          <w:szCs w:val="28"/>
+        </w:rPr>
+        <w:t>escape character: \n, \t, \\, %%,</w:t>
+      </w:r>
+    </w:p>
+    <w:p>
+      <w:pPr>
+        <w:pStyle w:val="Normal"/>
+        <w:widowControl w:val="false"/>
+        <w:numPr>
+          <w:ilvl w:val="0"/>
+          <w:numId w:val="1"/>
+        </w:numPr>
+        <w:suppressAutoHyphens w:val="true"/>
+        <w:bidi w:val="0"/>
+        <w:spacing w:before="0" w:after="0"/>
+        <w:ind w:start="202" w:end="0" w:hanging="0"/>
+        <w:jc w:val="start"/>
+        <w:rPr/>
+      </w:pPr>
+      <w:r>
+        <w:rPr>
+          <w:rFonts w:ascii="FreeMono" w:hAnsi="FreeMono"/>
+          <w:sz w:val="28"/>
+          <w:szCs w:val="28"/>
+        </w:rPr>
+        <w:t>c language comments: //comment_here or /*comment_here*/</w:t>
+      </w:r>
+    </w:p>
+    <w:p>
+      <w:pPr>
+        <w:pStyle w:val="Normal"/>
+        <w:widowControl w:val="false"/>
+        <w:numPr>
+          <w:ilvl w:val="0"/>
+          <w:numId w:val="1"/>
+        </w:numPr>
+        <w:suppressAutoHyphens w:val="true"/>
+        <w:bidi w:val="0"/>
+        <w:spacing w:before="0" w:after="0"/>
+        <w:ind w:start="202" w:end="0" w:hanging="0"/>
+        <w:jc w:val="start"/>
+        <w:rPr/>
+      </w:pPr>
+      <w:r>
+        <w:rPr>
+          <w:rFonts w:ascii="FreeMono" w:hAnsi="FreeMono"/>
+          <w:b/>
+          <w:bCs/>
+          <w:sz w:val="28"/>
+          <w:szCs w:val="28"/>
+        </w:rPr>
+        <w:t>Variables and data types.</w:t>
+      </w:r>
+    </w:p>
+    <w:p>
+      <w:pPr>
+        <w:pStyle w:val="Normal"/>
+        <w:widowControl w:val="false"/>
+        <w:numPr>
+          <w:ilvl w:val="0"/>
+          <w:numId w:val="1"/>
+        </w:numPr>
+        <w:suppressAutoHyphens w:val="true"/>
+        <w:bidi w:val="0"/>
+        <w:spacing w:before="0" w:after="0"/>
+        <w:ind w:start="202" w:end="0" w:hanging="0"/>
+        <w:jc w:val="start"/>
+        <w:rPr/>
+      </w:pPr>
+      <w:r>
+        <w:rPr>
+          <w:rFonts w:ascii="FreeMono" w:hAnsi="FreeMono"/>
+          <w:sz w:val="28"/>
+          <w:szCs w:val="28"/>
+        </w:rPr>
+        <w:t>Variable is like container;</w:t>
+      </w:r>
+    </w:p>
+    <w:p>
+      <w:pPr>
+        <w:pStyle w:val="Normal"/>
+        <w:widowControl w:val="false"/>
+        <w:numPr>
+          <w:ilvl w:val="0"/>
+          <w:numId w:val="1"/>
+        </w:numPr>
+        <w:suppressAutoHyphens w:val="true"/>
+        <w:bidi w:val="0"/>
+        <w:spacing w:before="0" w:after="0"/>
+        <w:ind w:start="202" w:end="0" w:hanging="0"/>
+        <w:jc w:val="start"/>
+        <w:rPr/>
+      </w:pPr>
+      <w:r>
+        <w:rPr>
+          <w:rFonts w:ascii="FreeMono" w:hAnsi="FreeMono"/>
+          <w:sz w:val="28"/>
+          <w:szCs w:val="28"/>
+        </w:rPr>
+        <w:t>data is a assets of variable;</w:t>
+      </w:r>
+    </w:p>
+    <w:p>
+      <w:pPr>
+        <w:pStyle w:val="Normal"/>
+        <w:widowControl w:val="false"/>
+        <w:numPr>
+          <w:ilvl w:val="0"/>
+          <w:numId w:val="1"/>
+        </w:numPr>
+        <w:suppressAutoHyphens w:val="true"/>
+        <w:bidi w:val="0"/>
+        <w:spacing w:before="0" w:after="0"/>
+        <w:ind w:start="202" w:end="0" w:hanging="0"/>
+        <w:jc w:val="start"/>
+        <w:rPr/>
+      </w:pPr>
       <w:r>
         <w:rPr>
           <w:rFonts w:ascii="FreeMono" w:hAnsi="FreeMono"/>
@@ -2853,660 +3578,138 @@
           <w:sz w:val="28"/>
           <w:szCs w:val="28"/>
         </w:rPr>
-        <w:t>we will be learn</w:t>
-      </w:r>
-      <w:r>
-        <w:rPr>
-          <w:rFonts w:ascii="FreeMono" w:hAnsi="FreeMono"/>
+        <w:t>data types:</w:t>
+      </w:r>
+      <w:r>
+        <w:rPr>
+          <w:rFonts w:ascii="FreeMono" w:hAnsi="FreeMono"/>
+          <w:sz w:val="28"/>
+          <w:szCs w:val="28"/>
+        </w:rPr>
+        <w:t xml:space="preserve"> int, float, char, bool, double, long;</w:t>
+      </w:r>
+    </w:p>
+    <w:p>
+      <w:pPr>
+        <w:pStyle w:val="Normal"/>
+        <w:widowControl w:val="false"/>
+        <w:numPr>
+          <w:ilvl w:val="0"/>
+          <w:numId w:val="1"/>
+        </w:numPr>
+        <w:suppressAutoHyphens w:val="true"/>
+        <w:bidi w:val="0"/>
+        <w:spacing w:before="0" w:after="0"/>
+        <w:ind w:start="202" w:end="0" w:hanging="0"/>
+        <w:jc w:val="start"/>
+        <w:rPr/>
+      </w:pPr>
+      <w:r>
+        <w:rPr>
+          <w:rFonts w:ascii="FreeMono" w:hAnsi="FreeMono"/>
+          <w:sz w:val="28"/>
+          <w:szCs w:val="28"/>
+        </w:rPr>
+        <w:t>char data assign in a single quotation.</w:t>
+      </w:r>
+    </w:p>
+    <w:p>
+      <w:pPr>
+        <w:pStyle w:val="Normal"/>
+        <w:widowControl w:val="false"/>
+        <w:numPr>
+          <w:ilvl w:val="0"/>
+          <w:numId w:val="1"/>
+        </w:numPr>
+        <w:suppressAutoHyphens w:val="true"/>
+        <w:bidi w:val="0"/>
+        <w:spacing w:before="0" w:after="0"/>
+        <w:ind w:start="202" w:end="0" w:hanging="0"/>
+        <w:jc w:val="start"/>
+        <w:rPr/>
+      </w:pPr>
+      <w:r>
+        <w:rPr>
+          <w:rFonts w:ascii="FreeMono" w:hAnsi="FreeMono"/>
+          <w:sz w:val="28"/>
+          <w:szCs w:val="28"/>
+        </w:rPr>
+        <w:t>Declare = just varible declare but value not assign;</w:t>
+      </w:r>
+    </w:p>
+    <w:p>
+      <w:pPr>
+        <w:pStyle w:val="Normal"/>
+        <w:widowControl w:val="false"/>
+        <w:numPr>
+          <w:ilvl w:val="0"/>
+          <w:numId w:val="1"/>
+        </w:numPr>
+        <w:suppressAutoHyphens w:val="true"/>
+        <w:bidi w:val="0"/>
+        <w:spacing w:before="0" w:after="0"/>
+        <w:ind w:start="202" w:end="0" w:hanging="0"/>
+        <w:jc w:val="start"/>
+        <w:rPr/>
+      </w:pPr>
+      <w:r>
+        <w:rPr>
+          <w:rFonts w:ascii="FreeMono" w:hAnsi="FreeMono"/>
+          <w:sz w:val="28"/>
+          <w:szCs w:val="28"/>
+        </w:rPr>
+        <w:t>assign = after variable declare value assign into variable;</w:t>
+      </w:r>
+    </w:p>
+    <w:p>
+      <w:pPr>
+        <w:pStyle w:val="Normal"/>
+        <w:widowControl w:val="false"/>
+        <w:numPr>
+          <w:ilvl w:val="0"/>
+          <w:numId w:val="1"/>
+        </w:numPr>
+        <w:suppressAutoHyphens w:val="true"/>
+        <w:bidi w:val="0"/>
+        <w:spacing w:before="0" w:after="0"/>
+        <w:ind w:start="202" w:end="0" w:hanging="0"/>
+        <w:jc w:val="start"/>
+        <w:rPr/>
+      </w:pPr>
+      <w:r>
+        <w:rPr>
+          <w:rFonts w:ascii="FreeMono" w:hAnsi="FreeMono"/>
+          <w:sz w:val="28"/>
+          <w:szCs w:val="28"/>
+        </w:rPr>
+        <w:t>initialization = declare and assign at a time;</w:t>
+      </w:r>
+    </w:p>
+    <w:p>
+      <w:pPr>
+        <w:pStyle w:val="Normal"/>
+        <w:widowControl w:val="false"/>
+        <w:numPr>
+          <w:ilvl w:val="0"/>
+          <w:numId w:val="1"/>
+        </w:numPr>
+        <w:suppressAutoHyphens w:val="true"/>
+        <w:bidi w:val="0"/>
+        <w:spacing w:before="0" w:after="0"/>
+        <w:ind w:start="202" w:end="0" w:hanging="0"/>
+        <w:jc w:val="start"/>
+        <w:rPr/>
+      </w:pPr>
+      <w:r>
+        <w:rPr>
+          <w:rFonts w:ascii="FreeMono" w:hAnsi="FreeMono"/>
+          <w:b/>
+          <w:bCs/>
           <w:shadow w:val="false"/>
           <w:sz w:val="28"/>
           <w:szCs w:val="28"/>
         </w:rPr>
-        <w:t>:</w:t>
-      </w:r>
-      <w:r>
-        <w:rPr>
-          <w:rFonts w:ascii="FreeMono" w:hAnsi="FreeMono"/>
-          <w:sz w:val="28"/>
-          <w:szCs w:val="28"/>
-        </w:rPr>
-        <w:t xml:space="preserve"> input,output,variable,data type,data type limitation,rules for variable names;</w:t>
-      </w:r>
-    </w:p>
-    <w:p>
-      <w:pPr>
-        <w:pStyle w:val="Normal"/>
-        <w:widowControl w:val="false"/>
-        <w:numPr>
-          <w:ilvl w:val="0"/>
-          <w:numId w:val="1"/>
-        </w:numPr>
-        <w:suppressAutoHyphens w:val="true"/>
-        <w:bidi w:val="0"/>
-        <w:spacing w:before="0" w:after="0"/>
-        <w:ind w:start="288" w:end="0" w:hanging="0"/>
-        <w:jc w:val="start"/>
-        <w:rPr/>
-      </w:pPr>
-      <w:r>
-        <w:rPr>
-          <w:rFonts w:ascii="FreeMono" w:hAnsi="FreeMono"/>
-          <w:b/>
-          <w:bCs/>
-          <w:sz w:val="28"/>
-          <w:szCs w:val="28"/>
-        </w:rPr>
-        <w:t>basic structure of c programming.</w:t>
-      </w:r>
-    </w:p>
-    <w:p>
-      <w:pPr>
-        <w:pStyle w:val="Normal"/>
-        <w:widowControl w:val="false"/>
-        <w:numPr>
-          <w:ilvl w:val="0"/>
-          <w:numId w:val="1"/>
-        </w:numPr>
-        <w:suppressAutoHyphens w:val="true"/>
-        <w:bidi w:val="0"/>
-        <w:spacing w:before="0" w:after="0"/>
-        <w:ind w:start="288" w:end="0" w:hanging="0"/>
-        <w:jc w:val="start"/>
-        <w:rPr/>
-      </w:pPr>
-      <w:r>
-        <w:rPr>
-          <w:rFonts w:ascii="FreeMono" w:hAnsi="FreeMono"/>
-          <w:sz w:val="28"/>
-          <w:szCs w:val="28"/>
-        </w:rPr>
-        <w:t>C programming structure like human body.</w:t>
-      </w:r>
-    </w:p>
-    <w:p>
-      <w:pPr>
-        <w:pStyle w:val="Normal"/>
-        <w:widowControl w:val="false"/>
-        <w:numPr>
-          <w:ilvl w:val="0"/>
-          <w:numId w:val="1"/>
-        </w:numPr>
-        <w:suppressAutoHyphens w:val="true"/>
-        <w:bidi w:val="0"/>
-        <w:spacing w:before="0" w:after="0"/>
-        <w:ind w:start="288" w:end="0" w:hanging="0"/>
-        <w:jc w:val="start"/>
-        <w:rPr/>
-      </w:pPr>
-      <w:r>
-        <w:rPr>
-          <w:rFonts w:ascii="FreeMono" w:hAnsi="FreeMono"/>
-          <w:sz w:val="28"/>
-          <w:szCs w:val="28"/>
-        </w:rPr>
-        <w:t xml:space="preserve">Header file </w:t>
-      </w:r>
-      <w:r>
-        <w:rPr>
-          <w:rFonts w:ascii="FreeMono" w:hAnsi="FreeMono"/>
-          <w:sz w:val="28"/>
-          <w:szCs w:val="28"/>
-        </w:rPr>
-        <w:t>= head of brain station</w:t>
-      </w:r>
-    </w:p>
-    <w:p>
-      <w:pPr>
-        <w:pStyle w:val="Normal"/>
-        <w:widowControl w:val="false"/>
-        <w:numPr>
-          <w:ilvl w:val="0"/>
-          <w:numId w:val="1"/>
-        </w:numPr>
-        <w:suppressAutoHyphens w:val="true"/>
-        <w:bidi w:val="0"/>
-        <w:spacing w:before="0" w:after="0"/>
-        <w:ind w:start="317" w:end="0" w:hanging="0"/>
-        <w:jc w:val="start"/>
-        <w:rPr/>
-      </w:pPr>
-      <w:r>
-        <w:rPr>
-          <w:rFonts w:ascii="FreeMono" w:hAnsi="FreeMono"/>
-          <w:sz w:val="28"/>
-          <w:szCs w:val="28"/>
-        </w:rPr>
-        <w:t xml:space="preserve">main body </w:t>
-      </w:r>
-      <w:r>
-        <w:rPr>
-          <w:rFonts w:ascii="FreeMono" w:hAnsi="FreeMono"/>
-          <w:sz w:val="28"/>
-          <w:szCs w:val="28"/>
-        </w:rPr>
-        <w:t>= brain surve their conneciton into body.</w:t>
-      </w:r>
-    </w:p>
-    <w:p>
-      <w:pPr>
-        <w:pStyle w:val="Normal"/>
-        <w:widowControl w:val="false"/>
-        <w:numPr>
-          <w:ilvl w:val="0"/>
-          <w:numId w:val="1"/>
-        </w:numPr>
-        <w:suppressAutoHyphens w:val="true"/>
-        <w:bidi w:val="0"/>
-        <w:spacing w:before="0" w:after="0"/>
-        <w:ind w:start="317" w:end="0" w:hanging="0"/>
-        <w:jc w:val="start"/>
-        <w:rPr>
-          <w:b/>
-          <w:b/>
-          <w:bCs/>
-        </w:rPr>
-      </w:pPr>
-      <w:r>
-        <w:rPr>
-          <w:rFonts w:ascii="FreeMono" w:hAnsi="FreeMono"/>
-          <w:b/>
-          <w:bCs/>
-          <w:sz w:val="28"/>
-          <w:szCs w:val="28"/>
-        </w:rPr>
-        <w:t>first c program.</w:t>
-      </w:r>
-    </w:p>
-    <w:p>
-      <w:pPr>
-        <w:pStyle w:val="Normal"/>
-        <w:widowControl w:val="false"/>
-        <w:numPr>
-          <w:ilvl w:val="0"/>
-          <w:numId w:val="1"/>
-        </w:numPr>
-        <w:suppressAutoHyphens w:val="true"/>
-        <w:bidi w:val="0"/>
-        <w:spacing w:before="0" w:after="0"/>
-        <w:ind w:start="317" w:end="0" w:hanging="0"/>
-        <w:jc w:val="start"/>
-        <w:rPr/>
-      </w:pPr>
-      <w:r>
-        <w:rPr>
-          <w:rFonts w:ascii="FreeMono" w:hAnsi="FreeMono"/>
-          <w:sz w:val="28"/>
-          <w:szCs w:val="28"/>
-        </w:rPr>
-        <w:t>Built-in function</w:t>
-      </w:r>
-    </w:p>
-    <w:p>
-      <w:pPr>
-        <w:pStyle w:val="Normal"/>
-        <w:widowControl w:val="false"/>
-        <w:numPr>
-          <w:ilvl w:val="0"/>
-          <w:numId w:val="1"/>
-        </w:numPr>
-        <w:suppressAutoHyphens w:val="true"/>
-        <w:bidi w:val="0"/>
-        <w:spacing w:before="0" w:after="0"/>
-        <w:ind w:start="317" w:end="0" w:hanging="0"/>
-        <w:jc w:val="start"/>
-        <w:rPr/>
-      </w:pPr>
-      <w:r>
-        <w:rPr>
-          <w:rFonts w:ascii="FreeMono" w:hAnsi="FreeMono"/>
-          <w:sz w:val="28"/>
-          <w:szCs w:val="28"/>
-        </w:rPr>
-        <w:t>header file</w:t>
-      </w:r>
-    </w:p>
-    <w:p>
-      <w:pPr>
-        <w:pStyle w:val="Normal"/>
-        <w:widowControl w:val="false"/>
-        <w:numPr>
-          <w:ilvl w:val="0"/>
-          <w:numId w:val="1"/>
-        </w:numPr>
-        <w:suppressAutoHyphens w:val="true"/>
-        <w:bidi w:val="0"/>
-        <w:spacing w:before="0" w:after="0"/>
-        <w:ind w:start="317" w:end="0" w:hanging="0"/>
-        <w:jc w:val="start"/>
-        <w:rPr/>
-      </w:pPr>
-      <w:r>
-        <w:rPr>
-          <w:rFonts w:ascii="FreeMono" w:hAnsi="FreeMono"/>
-          <w:sz w:val="28"/>
-          <w:szCs w:val="28"/>
-        </w:rPr>
-        <w:t>printf()</w:t>
-      </w:r>
-    </w:p>
-    <w:p>
-      <w:pPr>
-        <w:pStyle w:val="Normal"/>
-        <w:widowControl w:val="false"/>
-        <w:numPr>
-          <w:ilvl w:val="0"/>
-          <w:numId w:val="1"/>
-        </w:numPr>
-        <w:suppressAutoHyphens w:val="true"/>
-        <w:bidi w:val="0"/>
-        <w:spacing w:before="0" w:after="0"/>
-        <w:ind w:start="317" w:end="0" w:hanging="0"/>
-        <w:jc w:val="start"/>
-        <w:rPr>
-          <w:b/>
-          <w:b/>
-          <w:bCs/>
-        </w:rPr>
-      </w:pPr>
-      <w:r>
-        <w:rPr>
-          <w:rFonts w:ascii="FreeMono" w:hAnsi="FreeMono"/>
-          <w:b/>
-          <w:bCs/>
-          <w:sz w:val="28"/>
-          <w:szCs w:val="28"/>
-        </w:rPr>
-        <w:t>understand how to print in c</w:t>
-      </w:r>
-    </w:p>
-    <w:p>
-      <w:pPr>
-        <w:pStyle w:val="Normal"/>
-        <w:widowControl w:val="false"/>
-        <w:numPr>
-          <w:ilvl w:val="0"/>
-          <w:numId w:val="1"/>
-        </w:numPr>
-        <w:suppressAutoHyphens w:val="true"/>
-        <w:bidi w:val="0"/>
-        <w:spacing w:before="0" w:after="0"/>
-        <w:ind w:start="317" w:end="0" w:hanging="0"/>
-        <w:jc w:val="start"/>
-        <w:rPr/>
-      </w:pPr>
-      <w:r>
-        <w:rPr>
-          <w:rFonts w:ascii="FreeMono" w:hAnsi="FreeMono"/>
-          <w:sz w:val="28"/>
-          <w:szCs w:val="28"/>
-        </w:rPr>
-        <w:t>header part.</w:t>
-      </w:r>
-    </w:p>
-    <w:p>
-      <w:pPr>
-        <w:pStyle w:val="Normal"/>
-        <w:widowControl w:val="false"/>
-        <w:numPr>
-          <w:ilvl w:val="0"/>
-          <w:numId w:val="1"/>
-        </w:numPr>
-        <w:suppressAutoHyphens w:val="true"/>
-        <w:bidi w:val="0"/>
-        <w:spacing w:before="0" w:after="0"/>
-        <w:ind w:start="317" w:end="0" w:hanging="0"/>
-        <w:jc w:val="start"/>
-        <w:rPr/>
-      </w:pPr>
-      <w:r>
-        <w:rPr>
-          <w:rFonts w:ascii="FreeMono" w:hAnsi="FreeMono"/>
-          <w:sz w:val="28"/>
-          <w:szCs w:val="28"/>
-        </w:rPr>
-        <w:t>body part.</w:t>
-      </w:r>
-    </w:p>
-    <w:p>
-      <w:pPr>
-        <w:pStyle w:val="Normal"/>
-        <w:widowControl w:val="false"/>
-        <w:numPr>
-          <w:ilvl w:val="0"/>
-          <w:numId w:val="1"/>
-        </w:numPr>
-        <w:suppressAutoHyphens w:val="true"/>
-        <w:bidi w:val="0"/>
-        <w:spacing w:before="0" w:after="0"/>
-        <w:ind w:start="317" w:end="0" w:hanging="0"/>
-        <w:jc w:val="start"/>
-        <w:rPr/>
-      </w:pPr>
-      <w:r>
-        <w:rPr>
-          <w:rFonts w:ascii="FreeMono" w:hAnsi="FreeMono"/>
-          <w:sz w:val="28"/>
-          <w:szCs w:val="28"/>
-        </w:rPr>
-        <w:t>user defined function.</w:t>
-      </w:r>
-    </w:p>
-    <w:p>
-      <w:pPr>
-        <w:pStyle w:val="Normal"/>
-        <w:widowControl w:val="false"/>
-        <w:numPr>
-          <w:ilvl w:val="0"/>
-          <w:numId w:val="1"/>
-        </w:numPr>
-        <w:suppressAutoHyphens w:val="true"/>
-        <w:bidi w:val="0"/>
-        <w:spacing w:before="0" w:after="0"/>
-        <w:ind w:start="317" w:end="0" w:hanging="0"/>
-        <w:jc w:val="start"/>
-        <w:rPr/>
-      </w:pPr>
-      <w:r>
-        <w:rPr>
-          <w:rFonts w:ascii="FreeMono" w:hAnsi="FreeMono"/>
-          <w:sz w:val="28"/>
-          <w:szCs w:val="28"/>
-        </w:rPr>
-        <w:t>built in function.</w:t>
-      </w:r>
-    </w:p>
-    <w:p>
-      <w:pPr>
-        <w:pStyle w:val="Normal"/>
-        <w:widowControl w:val="false"/>
-        <w:numPr>
-          <w:ilvl w:val="0"/>
-          <w:numId w:val="1"/>
-        </w:numPr>
-        <w:suppressAutoHyphens w:val="true"/>
-        <w:bidi w:val="0"/>
-        <w:spacing w:before="0" w:after="0"/>
-        <w:ind w:start="317" w:end="0" w:hanging="0"/>
-        <w:jc w:val="start"/>
-        <w:rPr/>
-      </w:pPr>
-      <w:r>
-        <w:rPr>
-          <w:rFonts w:ascii="FreeMono" w:hAnsi="FreeMono"/>
-          <w:sz w:val="28"/>
-          <w:szCs w:val="28"/>
-        </w:rPr>
-        <w:t>function like robots.</w:t>
-      </w:r>
-    </w:p>
-    <w:p>
-      <w:pPr>
-        <w:pStyle w:val="Normal"/>
-        <w:widowControl w:val="false"/>
-        <w:numPr>
-          <w:ilvl w:val="0"/>
-          <w:numId w:val="1"/>
-        </w:numPr>
-        <w:suppressAutoHyphens w:val="true"/>
-        <w:bidi w:val="0"/>
-        <w:spacing w:before="0" w:after="0"/>
-        <w:ind w:start="317" w:end="0" w:hanging="0"/>
-        <w:jc w:val="start"/>
-        <w:rPr/>
-      </w:pPr>
-      <w:r>
-        <w:rPr>
-          <w:rFonts w:ascii="FreeMono" w:hAnsi="FreeMono"/>
-          <w:sz w:val="28"/>
-          <w:szCs w:val="28"/>
-        </w:rPr>
-        <w:t>Any language run from a main function</w:t>
-      </w:r>
-    </w:p>
-    <w:p>
-      <w:pPr>
-        <w:pStyle w:val="Normal"/>
-        <w:widowControl w:val="false"/>
-        <w:numPr>
-          <w:ilvl w:val="0"/>
-          <w:numId w:val="1"/>
-        </w:numPr>
-        <w:suppressAutoHyphens w:val="true"/>
-        <w:bidi w:val="0"/>
-        <w:spacing w:before="0" w:after="0"/>
-        <w:ind w:start="317" w:end="0" w:hanging="0"/>
-        <w:jc w:val="start"/>
-        <w:rPr/>
-      </w:pPr>
-      <w:r>
-        <w:rPr>
-          <w:rFonts w:ascii="FreeMono" w:hAnsi="FreeMono"/>
-          <w:sz w:val="28"/>
-          <w:szCs w:val="28"/>
-        </w:rPr>
-        <w:t>statement closed must be used (;) semicolon.</w:t>
-      </w:r>
-    </w:p>
-    <w:p>
-      <w:pPr>
-        <w:pStyle w:val="Normal"/>
-        <w:widowControl w:val="false"/>
-        <w:numPr>
-          <w:ilvl w:val="0"/>
-          <w:numId w:val="1"/>
-        </w:numPr>
-        <w:suppressAutoHyphens w:val="true"/>
-        <w:bidi w:val="0"/>
-        <w:spacing w:before="0" w:after="0"/>
-        <w:ind w:start="317" w:end="0" w:hanging="0"/>
-        <w:jc w:val="start"/>
-        <w:rPr/>
-      </w:pPr>
-      <w:r>
-        <w:rPr>
-          <w:rFonts w:ascii="FreeMono" w:hAnsi="FreeMono"/>
-          <w:sz w:val="28"/>
-          <w:szCs w:val="28"/>
-        </w:rPr>
-        <w:t>header file.</w:t>
-      </w:r>
-    </w:p>
-    <w:p>
-      <w:pPr>
-        <w:pStyle w:val="Normal"/>
-        <w:widowControl w:val="false"/>
-        <w:numPr>
-          <w:ilvl w:val="0"/>
-          <w:numId w:val="1"/>
-        </w:numPr>
-        <w:suppressAutoHyphens w:val="true"/>
-        <w:bidi w:val="0"/>
-        <w:spacing w:before="0" w:after="0"/>
-        <w:ind w:start="317" w:end="0" w:hanging="0"/>
-        <w:jc w:val="start"/>
-        <w:rPr/>
-      </w:pPr>
-      <w:r>
-        <w:rPr>
-          <w:rFonts w:ascii="FreeMono" w:hAnsi="FreeMono"/>
-          <w:sz w:val="28"/>
-          <w:szCs w:val="28"/>
-        </w:rPr>
-        <w:t>library file.</w:t>
-      </w:r>
-    </w:p>
-    <w:p>
-      <w:pPr>
-        <w:pStyle w:val="Normal"/>
-        <w:widowControl w:val="false"/>
-        <w:numPr>
-          <w:ilvl w:val="0"/>
-          <w:numId w:val="1"/>
-        </w:numPr>
-        <w:suppressAutoHyphens w:val="true"/>
-        <w:bidi w:val="0"/>
-        <w:spacing w:before="0" w:after="0"/>
-        <w:ind w:start="317" w:end="0" w:hanging="0"/>
-        <w:jc w:val="start"/>
-        <w:rPr/>
-      </w:pPr>
-      <w:r>
-        <w:rPr>
-          <w:rFonts w:ascii="FreeMono" w:hAnsi="FreeMono"/>
-          <w:sz w:val="28"/>
-          <w:szCs w:val="28"/>
-        </w:rPr>
-        <w:t>#include.</w:t>
-      </w:r>
-    </w:p>
-    <w:p>
-      <w:pPr>
-        <w:pStyle w:val="Normal"/>
-        <w:widowControl w:val="false"/>
-        <w:numPr>
-          <w:ilvl w:val="0"/>
-          <w:numId w:val="1"/>
-        </w:numPr>
-        <w:suppressAutoHyphens w:val="true"/>
-        <w:bidi w:val="0"/>
-        <w:spacing w:before="0" w:after="0"/>
-        <w:ind w:start="317" w:end="0" w:hanging="0"/>
-        <w:jc w:val="start"/>
-        <w:rPr/>
-      </w:pPr>
-      <w:r>
-        <w:rPr>
-          <w:rFonts w:ascii="FreeMono" w:hAnsi="FreeMono"/>
-          <w:sz w:val="28"/>
-          <w:szCs w:val="28"/>
-        </w:rPr>
-        <w:t>stdio=standard input and output.</w:t>
-      </w:r>
-    </w:p>
-    <w:p>
-      <w:pPr>
-        <w:pStyle w:val="Normal"/>
-        <w:widowControl w:val="false"/>
-        <w:numPr>
-          <w:ilvl w:val="0"/>
-          <w:numId w:val="1"/>
-        </w:numPr>
-        <w:suppressAutoHyphens w:val="true"/>
-        <w:bidi w:val="0"/>
-        <w:spacing w:before="0" w:after="0"/>
-        <w:ind w:start="317" w:end="0" w:hanging="0"/>
-        <w:jc w:val="start"/>
-        <w:rPr/>
-      </w:pPr>
-      <w:r>
-        <w:rPr>
-          <w:rFonts w:ascii="FreeMono" w:hAnsi="FreeMono"/>
-          <w:sz w:val="28"/>
-          <w:szCs w:val="28"/>
-        </w:rPr>
-        <w:t>every function has a return type.</w:t>
-      </w:r>
-    </w:p>
-    <w:p>
-      <w:pPr>
-        <w:pStyle w:val="Normal"/>
-        <w:widowControl w:val="false"/>
-        <w:numPr>
-          <w:ilvl w:val="0"/>
-          <w:numId w:val="1"/>
-        </w:numPr>
-        <w:suppressAutoHyphens w:val="true"/>
-        <w:bidi w:val="0"/>
-        <w:spacing w:before="0" w:after="0"/>
-        <w:ind w:start="317" w:end="0" w:hanging="0"/>
-        <w:jc w:val="start"/>
-        <w:rPr>
-          <w:b/>
-          <w:b/>
-          <w:bCs/>
-        </w:rPr>
-      </w:pPr>
-      <w:r>
-        <w:rPr>
-          <w:rFonts w:ascii="FreeMono" w:hAnsi="FreeMono"/>
-          <w:b/>
-          <w:bCs/>
-          <w:sz w:val="28"/>
-          <w:szCs w:val="28"/>
-        </w:rPr>
-        <w:t>run first c program</w:t>
-      </w:r>
-    </w:p>
-    <w:p>
-      <w:pPr>
-        <w:pStyle w:val="Normal"/>
-        <w:widowControl w:val="false"/>
-        <w:numPr>
-          <w:ilvl w:val="0"/>
-          <w:numId w:val="1"/>
-        </w:numPr>
-        <w:suppressAutoHyphens w:val="true"/>
-        <w:bidi w:val="0"/>
-        <w:spacing w:before="0" w:after="0"/>
-        <w:ind w:start="317" w:end="0" w:hanging="0"/>
-        <w:jc w:val="start"/>
-        <w:rPr/>
-      </w:pPr>
-      <w:r>
-        <w:rPr>
-          <w:rFonts w:ascii="FreeMono" w:hAnsi="FreeMono"/>
-          <w:sz w:val="28"/>
-          <w:szCs w:val="28"/>
-        </w:rPr>
-        <w:t>printf “Hello world”</w:t>
-      </w:r>
-    </w:p>
-    <w:p>
-      <w:pPr>
-        <w:pStyle w:val="Normal"/>
-        <w:widowControl w:val="false"/>
-        <w:numPr>
-          <w:ilvl w:val="0"/>
-          <w:numId w:val="1"/>
-        </w:numPr>
-        <w:suppressAutoHyphens w:val="true"/>
-        <w:bidi w:val="0"/>
-        <w:spacing w:before="0" w:after="0"/>
-        <w:ind w:start="317" w:end="0" w:hanging="0"/>
-        <w:jc w:val="start"/>
-        <w:rPr/>
-      </w:pPr>
-      <w:r>
-        <w:rPr>
-          <w:rFonts w:ascii="FreeMono" w:hAnsi="FreeMono"/>
-          <w:sz w:val="28"/>
-          <w:szCs w:val="28"/>
-        </w:rPr>
-        <w:t>spacial character: \,%</w:t>
-      </w:r>
-    </w:p>
-    <w:p>
-      <w:pPr>
-        <w:pStyle w:val="Normal"/>
-        <w:widowControl w:val="false"/>
-        <w:numPr>
-          <w:ilvl w:val="0"/>
-          <w:numId w:val="1"/>
-        </w:numPr>
-        <w:suppressAutoHyphens w:val="true"/>
-        <w:bidi w:val="0"/>
-        <w:spacing w:before="0" w:after="0"/>
-        <w:ind w:start="317" w:end="0" w:hanging="0"/>
-        <w:jc w:val="start"/>
-        <w:rPr/>
-      </w:pPr>
-      <w:r>
-        <w:rPr>
-          <w:rFonts w:ascii="FreeMono" w:hAnsi="FreeMono"/>
-          <w:sz w:val="28"/>
-          <w:szCs w:val="28"/>
-        </w:rPr>
-        <w:t>escape character: \n, \t, \\, %%,</w:t>
+        <w:t>Variables and data types in c.</w:t>
       </w:r>
     </w:p>
     <w:p>
@@ -3530,7 +3733,7 @@
           <w:sz w:val="28"/>
           <w:szCs w:val="28"/>
         </w:rPr>
-        <w:t>c language comments: //comment_here or /*comment_here*/</w:t>
+        <w:t>after decalring a variable stored temporary in memory.</w:t>
       </w:r>
     </w:p>
     <w:p>
@@ -3551,12 +3754,10 @@
       <w:r>
         <w:rPr>
           <w:rFonts w:ascii="FreeMono" w:hAnsi="FreeMono"/>
-          <w:b/>
-          <w:bCs/>
-          <w:sz w:val="28"/>
-          <w:szCs w:val="28"/>
-        </w:rPr>
-        <w:t>Variables and data types.</w:t>
+          <w:sz w:val="28"/>
+          <w:szCs w:val="28"/>
+        </w:rPr>
+        <w:t>Variable declare vs variable assign</w:t>
       </w:r>
     </w:p>
     <w:p>
@@ -3580,7 +3781,7 @@
           <w:sz w:val="28"/>
           <w:szCs w:val="28"/>
         </w:rPr>
-        <w:t>Variable is like container;</w:t>
+        <w:t>But how many memory consume diferent data type?</w:t>
       </w:r>
     </w:p>
     <w:p>
@@ -3604,7 +3805,7 @@
           <w:sz w:val="28"/>
           <w:szCs w:val="28"/>
         </w:rPr>
-        <w:t>data is a assets of variable;</w:t>
+        <w:t>Int data = 4 bytes</w:t>
       </w:r>
     </w:p>
     <w:p>
@@ -3625,19 +3826,10 @@
       <w:r>
         <w:rPr>
           <w:rFonts w:ascii="FreeMono" w:hAnsi="FreeMono"/>
-          <w:shadow w:val="false"/>
-          <w:sz w:val="28"/>
-          <w:szCs w:val="28"/>
-        </w:rPr>
-        <w:t>data types:</w:t>
-      </w:r>
-      <w:r>
-        <w:rPr>
-          <w:rFonts w:ascii="FreeMono" w:hAnsi="FreeMono"/>
-          <w:sz w:val="28"/>
-          <w:szCs w:val="28"/>
-        </w:rPr>
-        <w:t xml:space="preserve"> int, float, char, bool, double, long;</w:t>
+          <w:sz w:val="28"/>
+          <w:szCs w:val="28"/>
+        </w:rPr>
+        <w:t>float data = 4 bytes</w:t>
       </w:r>
     </w:p>
     <w:p>
@@ -3661,7 +3853,7 @@
           <w:sz w:val="28"/>
           <w:szCs w:val="28"/>
         </w:rPr>
-        <w:t>char data assign in a single quotation.</w:t>
+        <w:t>char data = 1 byte</w:t>
       </w:r>
     </w:p>
     <w:p>
@@ -3685,7 +3877,7 @@
           <w:sz w:val="28"/>
           <w:szCs w:val="28"/>
         </w:rPr>
-        <w:t>Declare = just varible declare but value not assign;</w:t>
+        <w:t>long long int data = 8 bytes</w:t>
       </w:r>
     </w:p>
     <w:p>
@@ -3709,7 +3901,7 @@
           <w:sz w:val="28"/>
           <w:szCs w:val="28"/>
         </w:rPr>
-        <w:t>assign = after variable declare value assign into variable;</w:t>
+        <w:t>double data = 8 bytes</w:t>
       </w:r>
     </w:p>
     <w:p>
@@ -3733,7 +3925,7 @@
           <w:sz w:val="28"/>
           <w:szCs w:val="28"/>
         </w:rPr>
-        <w:t>initialization = declare and assign at a time;</w:t>
+        <w:t>1g = 1024 mb</w:t>
       </w:r>
     </w:p>
     <w:p>
@@ -3754,13 +3946,10 @@
       <w:r>
         <w:rPr>
           <w:rFonts w:ascii="FreeMono" w:hAnsi="FreeMono"/>
-          <w:b/>
-          <w:bCs/>
-          <w:shadow w:val="false"/>
-          <w:sz w:val="28"/>
-          <w:szCs w:val="28"/>
-        </w:rPr>
-        <w:t>Variables and data types in c.</w:t>
+          <w:sz w:val="28"/>
+          <w:szCs w:val="28"/>
+        </w:rPr>
+        <w:t>1mb = 1024 kb</w:t>
       </w:r>
     </w:p>
     <w:p>
@@ -3784,7 +3973,7 @@
           <w:sz w:val="28"/>
           <w:szCs w:val="28"/>
         </w:rPr>
-        <w:t>after decalring a variable stored temporary in memory.</w:t>
+        <w:t>1kb = 1024 byte</w:t>
       </w:r>
     </w:p>
     <w:p>
@@ -3808,7 +3997,7 @@
           <w:sz w:val="28"/>
           <w:szCs w:val="28"/>
         </w:rPr>
-        <w:t>Variable declare vs variable assign</w:t>
+        <w:t>1byte = 8bit</w:t>
       </w:r>
     </w:p>
     <w:p>
@@ -3829,10 +4018,19 @@
       <w:r>
         <w:rPr>
           <w:rFonts w:ascii="FreeMono" w:hAnsi="FreeMono"/>
-          <w:sz w:val="28"/>
-          <w:szCs w:val="28"/>
-        </w:rPr>
-        <w:t>But how many memory consume diferent data type?</w:t>
+          <w:shadow/>
+          <w:sz w:val="28"/>
+          <w:szCs w:val="28"/>
+        </w:rPr>
+        <w:t>format specifier:</w:t>
+      </w:r>
+      <w:r>
+        <w:rPr>
+          <w:rFonts w:ascii="FreeMono" w:hAnsi="FreeMono"/>
+          <w:sz w:val="28"/>
+          <w:szCs w:val="28"/>
+        </w:rPr>
+        <w:t xml:space="preserve"> %d = int; %f = float; %c = char; %lf = double; %lld = long long int; %s = string array;</w:t>
       </w:r>
     </w:p>
     <w:p>
@@ -3856,7 +4054,7 @@
           <w:sz w:val="28"/>
           <w:szCs w:val="28"/>
         </w:rPr>
-        <w:t>Int data = 4 bytes</w:t>
+        <w:t>%0.2f</w:t>
       </w:r>
     </w:p>
     <w:p>
@@ -3877,10 +4075,12 @@
       <w:r>
         <w:rPr>
           <w:rFonts w:ascii="FreeMono" w:hAnsi="FreeMono"/>
-          <w:sz w:val="28"/>
-          <w:szCs w:val="28"/>
-        </w:rPr>
-        <w:t>float data = 4 bytes</w:t>
+          <w:b/>
+          <w:bCs/>
+          <w:sz w:val="28"/>
+          <w:szCs w:val="28"/>
+        </w:rPr>
+        <w:t>why we need to take input.</w:t>
       </w:r>
     </w:p>
     <w:p>
@@ -3904,7 +4104,7 @@
           <w:sz w:val="28"/>
           <w:szCs w:val="28"/>
         </w:rPr>
-        <w:t>char data = 1 byte</w:t>
+        <w:t>For dynamic action</w:t>
       </w:r>
     </w:p>
     <w:p>
@@ -3925,26 +4125,12 @@
       <w:r>
         <w:rPr>
           <w:rFonts w:ascii="FreeMono" w:hAnsi="FreeMono"/>
-          <w:sz w:val="28"/>
-          <w:szCs w:val="28"/>
-        </w:rPr>
-        <w:t xml:space="preserve">long long int </w:t>
-      </w:r>
-      <w:r>
-        <w:rPr>
-          <w:rFonts w:ascii="FreeMono" w:hAnsi="FreeMono"/>
-          <w:sz w:val="28"/>
-          <w:szCs w:val="28"/>
-        </w:rPr>
-        <w:t>data</w:t>
-      </w:r>
-      <w:r>
-        <w:rPr>
-          <w:rFonts w:ascii="FreeMono" w:hAnsi="FreeMono"/>
-          <w:sz w:val="28"/>
-          <w:szCs w:val="28"/>
-        </w:rPr>
-        <w:t xml:space="preserve"> = 8 bytes</w:t>
+          <w:b/>
+          <w:bCs/>
+          <w:sz w:val="28"/>
+          <w:szCs w:val="28"/>
+        </w:rPr>
+        <w:t>How to take input?</w:t>
       </w:r>
     </w:p>
     <w:p>
@@ -3968,7 +4154,7 @@
           <w:sz w:val="28"/>
           <w:szCs w:val="28"/>
         </w:rPr>
-        <w:t>double data = 8 bytes</w:t>
+        <w:t>Scanf(“%d”,&amp;a);</w:t>
       </w:r>
     </w:p>
     <w:p>
@@ -3992,7 +4178,7 @@
           <w:sz w:val="28"/>
           <w:szCs w:val="28"/>
         </w:rPr>
-        <w:t>1g = 1024 mb</w:t>
+        <w:t>scanf(“%da”, &amp;a);</w:t>
       </w:r>
     </w:p>
     <w:p>
@@ -4016,7 +4202,7 @@
           <w:sz w:val="28"/>
           <w:szCs w:val="28"/>
         </w:rPr>
-        <w:t>1mb = 1024 kb</w:t>
+        <w:t>print(“%d”,a);</w:t>
       </w:r>
     </w:p>
     <w:p>
@@ -4037,10 +4223,12 @@
       <w:r>
         <w:rPr>
           <w:rFonts w:ascii="FreeMono" w:hAnsi="FreeMono"/>
-          <w:sz w:val="28"/>
-          <w:szCs w:val="28"/>
-        </w:rPr>
-        <w:t>1kb = 1024 byte</w:t>
+          <w:b/>
+          <w:bCs/>
+          <w:sz w:val="28"/>
+          <w:szCs w:val="28"/>
+        </w:rPr>
+        <w:t>Data types limitations in c.</w:t>
       </w:r>
     </w:p>
     <w:p>
@@ -4064,7 +4252,7 @@
           <w:sz w:val="28"/>
           <w:szCs w:val="28"/>
         </w:rPr>
-        <w:t>1byte = 8bit</w:t>
+        <w:t>1 bit = 0 or 1</w:t>
       </w:r>
     </w:p>
     <w:p>
@@ -4085,27 +4273,10 @@
       <w:r>
         <w:rPr>
           <w:rFonts w:ascii="FreeMono" w:hAnsi="FreeMono"/>
-          <w:shadow/>
-          <w:sz w:val="28"/>
-          <w:szCs w:val="28"/>
-        </w:rPr>
-        <w:t>format specifier:</w:t>
-      </w:r>
-      <w:r>
-        <w:rPr>
-          <w:rFonts w:ascii="FreeMono" w:hAnsi="FreeMono"/>
-          <w:sz w:val="28"/>
-          <w:szCs w:val="28"/>
-        </w:rPr>
-        <w:t xml:space="preserve"> %d = int; %f = float; %c = char; %</w:t>
-      </w:r>
-      <w:r>
-        <w:rPr>
-          <w:rFonts w:ascii="FreeMono" w:hAnsi="FreeMono"/>
-          <w:sz w:val="28"/>
-          <w:szCs w:val="28"/>
-        </w:rPr>
-        <w:t>lf = double; %lld = long long int;</w:t>
+          <w:sz w:val="28"/>
+          <w:szCs w:val="28"/>
+        </w:rPr>
+        <w:t>int a = 10 digits+</w:t>
       </w:r>
     </w:p>
     <w:p>
@@ -4129,293 +4300,7 @@
           <w:sz w:val="28"/>
           <w:szCs w:val="28"/>
         </w:rPr>
-        <w:t>%0.2f</w:t>
-      </w:r>
-    </w:p>
-    <w:p>
-      <w:pPr>
-        <w:pStyle w:val="Normal"/>
-        <w:widowControl w:val="false"/>
-        <w:numPr>
-          <w:ilvl w:val="0"/>
-          <w:numId w:val="1"/>
-        </w:numPr>
-        <w:suppressAutoHyphens w:val="true"/>
-        <w:bidi w:val="0"/>
-        <w:spacing w:before="0" w:after="0"/>
-        <w:ind w:start="202" w:end="0" w:hanging="0"/>
-        <w:jc w:val="start"/>
-        <w:rPr/>
-      </w:pPr>
-      <w:r>
-        <w:rPr>
-          <w:rFonts w:ascii="FreeMono" w:hAnsi="FreeMono"/>
-          <w:b/>
-          <w:bCs/>
-          <w:sz w:val="28"/>
-          <w:szCs w:val="28"/>
-        </w:rPr>
-        <w:t>why we need to take input.</w:t>
-      </w:r>
-    </w:p>
-    <w:p>
-      <w:pPr>
-        <w:pStyle w:val="Normal"/>
-        <w:widowControl w:val="false"/>
-        <w:numPr>
-          <w:ilvl w:val="0"/>
-          <w:numId w:val="1"/>
-        </w:numPr>
-        <w:suppressAutoHyphens w:val="true"/>
-        <w:bidi w:val="0"/>
-        <w:spacing w:before="0" w:after="0"/>
-        <w:ind w:start="202" w:end="0" w:hanging="0"/>
-        <w:jc w:val="start"/>
-        <w:rPr/>
-      </w:pPr>
-      <w:r>
-        <w:rPr>
-          <w:rFonts w:ascii="FreeMono" w:hAnsi="FreeMono"/>
-          <w:sz w:val="28"/>
-          <w:szCs w:val="28"/>
-        </w:rPr>
-        <w:t>For dynamic action</w:t>
-      </w:r>
-    </w:p>
-    <w:p>
-      <w:pPr>
-        <w:pStyle w:val="Normal"/>
-        <w:widowControl w:val="false"/>
-        <w:numPr>
-          <w:ilvl w:val="0"/>
-          <w:numId w:val="1"/>
-        </w:numPr>
-        <w:suppressAutoHyphens w:val="true"/>
-        <w:bidi w:val="0"/>
-        <w:spacing w:before="0" w:after="0"/>
-        <w:ind w:start="202" w:end="0" w:hanging="0"/>
-        <w:jc w:val="start"/>
-        <w:rPr/>
-      </w:pPr>
-      <w:r>
-        <w:rPr>
-          <w:rFonts w:ascii="FreeMono" w:hAnsi="FreeMono"/>
-          <w:b/>
-          <w:bCs/>
-          <w:sz w:val="28"/>
-          <w:szCs w:val="28"/>
-        </w:rPr>
-        <w:t>How to take input?</w:t>
-      </w:r>
-    </w:p>
-    <w:p>
-      <w:pPr>
-        <w:pStyle w:val="Normal"/>
-        <w:widowControl w:val="false"/>
-        <w:numPr>
-          <w:ilvl w:val="0"/>
-          <w:numId w:val="1"/>
-        </w:numPr>
-        <w:suppressAutoHyphens w:val="true"/>
-        <w:bidi w:val="0"/>
-        <w:spacing w:before="0" w:after="0"/>
-        <w:ind w:start="202" w:end="0" w:hanging="0"/>
-        <w:jc w:val="start"/>
-        <w:rPr/>
-      </w:pPr>
-      <w:r>
-        <w:rPr>
-          <w:rFonts w:ascii="FreeMono" w:hAnsi="FreeMono"/>
-          <w:sz w:val="28"/>
-          <w:szCs w:val="28"/>
-        </w:rPr>
-        <w:t>Scanf(“%d”,</w:t>
-      </w:r>
-      <w:r>
-        <w:rPr>
-          <w:rFonts w:ascii="FreeMono" w:hAnsi="FreeMono"/>
-          <w:sz w:val="28"/>
-          <w:szCs w:val="28"/>
-        </w:rPr>
-        <w:t>&amp;</w:t>
-      </w:r>
-      <w:r>
-        <w:rPr>
-          <w:rFonts w:ascii="FreeMono" w:hAnsi="FreeMono"/>
-          <w:sz w:val="28"/>
-          <w:szCs w:val="28"/>
-        </w:rPr>
-        <w:t>a);</w:t>
-      </w:r>
-    </w:p>
-    <w:p>
-      <w:pPr>
-        <w:pStyle w:val="Normal"/>
-        <w:widowControl w:val="false"/>
-        <w:numPr>
-          <w:ilvl w:val="0"/>
-          <w:numId w:val="1"/>
-        </w:numPr>
-        <w:suppressAutoHyphens w:val="true"/>
-        <w:bidi w:val="0"/>
-        <w:spacing w:before="0" w:after="0"/>
-        <w:ind w:start="202" w:end="0" w:hanging="0"/>
-        <w:jc w:val="start"/>
-        <w:rPr/>
-      </w:pPr>
-      <w:r>
-        <w:rPr>
-          <w:rFonts w:ascii="FreeMono" w:hAnsi="FreeMono"/>
-          <w:sz w:val="28"/>
-          <w:szCs w:val="28"/>
-        </w:rPr>
-        <w:t>scanf(“%da”, &amp;a);</w:t>
-      </w:r>
-    </w:p>
-    <w:p>
-      <w:pPr>
-        <w:pStyle w:val="Normal"/>
-        <w:widowControl w:val="false"/>
-        <w:numPr>
-          <w:ilvl w:val="0"/>
-          <w:numId w:val="1"/>
-        </w:numPr>
-        <w:suppressAutoHyphens w:val="true"/>
-        <w:bidi w:val="0"/>
-        <w:spacing w:before="0" w:after="0"/>
-        <w:ind w:start="202" w:end="0" w:hanging="0"/>
-        <w:jc w:val="start"/>
-        <w:rPr/>
-      </w:pPr>
-      <w:r>
-        <w:rPr>
-          <w:rFonts w:ascii="FreeMono" w:hAnsi="FreeMono"/>
-          <w:sz w:val="28"/>
-          <w:szCs w:val="28"/>
-        </w:rPr>
-        <w:t>print(“%d”,a);</w:t>
-      </w:r>
-    </w:p>
-    <w:p>
-      <w:pPr>
-        <w:pStyle w:val="Normal"/>
-        <w:widowControl w:val="false"/>
-        <w:numPr>
-          <w:ilvl w:val="0"/>
-          <w:numId w:val="1"/>
-        </w:numPr>
-        <w:suppressAutoHyphens w:val="true"/>
-        <w:bidi w:val="0"/>
-        <w:spacing w:before="0" w:after="0"/>
-        <w:ind w:start="202" w:end="0" w:hanging="0"/>
-        <w:jc w:val="start"/>
-        <w:rPr/>
-      </w:pPr>
-      <w:r>
-        <w:rPr>
-          <w:rFonts w:ascii="FreeMono" w:hAnsi="FreeMono"/>
-          <w:b/>
-          <w:bCs/>
-          <w:sz w:val="28"/>
-          <w:szCs w:val="28"/>
-        </w:rPr>
-        <w:t>Data types limitations in c.</w:t>
-      </w:r>
-    </w:p>
-    <w:p>
-      <w:pPr>
-        <w:pStyle w:val="Normal"/>
-        <w:widowControl w:val="false"/>
-        <w:numPr>
-          <w:ilvl w:val="0"/>
-          <w:numId w:val="1"/>
-        </w:numPr>
-        <w:suppressAutoHyphens w:val="true"/>
-        <w:bidi w:val="0"/>
-        <w:spacing w:before="0" w:after="0"/>
-        <w:ind w:start="202" w:end="0" w:hanging="0"/>
-        <w:jc w:val="start"/>
-        <w:rPr/>
-      </w:pPr>
-      <w:r>
-        <w:rPr>
-          <w:rFonts w:ascii="FreeMono" w:hAnsi="FreeMono"/>
-          <w:sz w:val="28"/>
-          <w:szCs w:val="28"/>
-        </w:rPr>
-        <w:t>1 bit = 0 or 1</w:t>
-      </w:r>
-    </w:p>
-    <w:p>
-      <w:pPr>
-        <w:pStyle w:val="Normal"/>
-        <w:widowControl w:val="false"/>
-        <w:numPr>
-          <w:ilvl w:val="0"/>
-          <w:numId w:val="1"/>
-        </w:numPr>
-        <w:suppressAutoHyphens w:val="true"/>
-        <w:bidi w:val="0"/>
-        <w:spacing w:before="0" w:after="0"/>
-        <w:ind w:start="202" w:end="0" w:hanging="0"/>
-        <w:jc w:val="start"/>
-        <w:rPr/>
-      </w:pPr>
-      <w:r>
-        <w:rPr>
-          <w:rFonts w:ascii="FreeMono" w:hAnsi="FreeMono"/>
-          <w:sz w:val="28"/>
-          <w:szCs w:val="28"/>
-        </w:rPr>
-        <w:t>int a = 10 digits</w:t>
-      </w:r>
-      <w:r>
-        <w:rPr>
-          <w:rFonts w:ascii="FreeMono" w:hAnsi="FreeMono"/>
-          <w:sz w:val="28"/>
-          <w:szCs w:val="28"/>
-        </w:rPr>
-        <w:t>+</w:t>
-      </w:r>
-    </w:p>
-    <w:p>
-      <w:pPr>
-        <w:pStyle w:val="Normal"/>
-        <w:widowControl w:val="false"/>
-        <w:numPr>
-          <w:ilvl w:val="0"/>
-          <w:numId w:val="1"/>
-        </w:numPr>
-        <w:suppressAutoHyphens w:val="true"/>
-        <w:bidi w:val="0"/>
-        <w:spacing w:before="0" w:after="0"/>
-        <w:ind w:start="202" w:end="0" w:hanging="0"/>
-        <w:jc w:val="start"/>
-        <w:rPr/>
-      </w:pPr>
-      <w:r>
-        <w:rPr>
-          <w:rFonts w:ascii="FreeMono" w:hAnsi="FreeMono"/>
-          <w:sz w:val="28"/>
-          <w:szCs w:val="28"/>
-        </w:rPr>
-        <w:t xml:space="preserve">long </w:t>
-      </w:r>
-      <w:r>
-        <w:rPr>
-          <w:rFonts w:ascii="FreeMono" w:hAnsi="FreeMono"/>
-          <w:sz w:val="28"/>
-          <w:szCs w:val="28"/>
-        </w:rPr>
-        <w:t>long</w:t>
-      </w:r>
-      <w:r>
-        <w:rPr>
-          <w:rFonts w:ascii="FreeMono" w:hAnsi="FreeMono"/>
-          <w:sz w:val="28"/>
-          <w:szCs w:val="28"/>
-        </w:rPr>
-        <w:t xml:space="preserve"> int a = 20 digits</w:t>
+        <w:t>long long int a = 20 digits</w:t>
       </w:r>
     </w:p>
     <w:p>
@@ -4666,6 +4551,152 @@
           <w:sz w:val="28"/>
           <w:szCs w:val="28"/>
         </w:rPr>
+        <w:t>arithmetic operators</w:t>
+      </w:r>
+    </w:p>
+    <w:p>
+      <w:pPr>
+        <w:pStyle w:val="Normal"/>
+        <w:widowControl w:val="false"/>
+        <w:numPr>
+          <w:ilvl w:val="0"/>
+          <w:numId w:val="1"/>
+        </w:numPr>
+        <w:suppressAutoHyphens w:val="true"/>
+        <w:bidi w:val="0"/>
+        <w:spacing w:before="0" w:after="0"/>
+        <w:ind w:start="202" w:end="0" w:hanging="0"/>
+        <w:jc w:val="start"/>
+        <w:rPr/>
+      </w:pPr>
+      <w:r>
+        <w:rPr>
+          <w:rFonts w:ascii="FreeMono" w:hAnsi="FreeMono"/>
+          <w:sz w:val="28"/>
+          <w:szCs w:val="28"/>
+        </w:rPr>
+        <w:t>relational operators</w:t>
+      </w:r>
+    </w:p>
+    <w:p>
+      <w:pPr>
+        <w:pStyle w:val="Normal"/>
+        <w:widowControl w:val="false"/>
+        <w:numPr>
+          <w:ilvl w:val="0"/>
+          <w:numId w:val="1"/>
+        </w:numPr>
+        <w:suppressAutoHyphens w:val="true"/>
+        <w:bidi w:val="0"/>
+        <w:spacing w:before="0" w:after="0"/>
+        <w:ind w:start="202" w:end="0" w:hanging="0"/>
+        <w:jc w:val="start"/>
+        <w:rPr/>
+      </w:pPr>
+      <w:r>
+        <w:rPr>
+          <w:rFonts w:ascii="FreeMono" w:hAnsi="FreeMono"/>
+          <w:sz w:val="28"/>
+          <w:szCs w:val="28"/>
+        </w:rPr>
+        <w:t>conditional statements</w:t>
+      </w:r>
+    </w:p>
+    <w:p>
+      <w:pPr>
+        <w:pStyle w:val="Normal"/>
+        <w:widowControl w:val="false"/>
+        <w:numPr>
+          <w:ilvl w:val="0"/>
+          <w:numId w:val="1"/>
+        </w:numPr>
+        <w:suppressAutoHyphens w:val="true"/>
+        <w:bidi w:val="0"/>
+        <w:spacing w:before="0" w:after="0"/>
+        <w:ind w:start="202" w:end="0" w:hanging="0"/>
+        <w:jc w:val="start"/>
+        <w:rPr/>
+      </w:pPr>
+      <w:r>
+        <w:rPr>
+          <w:rFonts w:ascii="FreeMono" w:hAnsi="FreeMono"/>
+          <w:sz w:val="28"/>
+          <w:szCs w:val="28"/>
+        </w:rPr>
+        <w:t>control based on conditions</w:t>
+      </w:r>
+    </w:p>
+    <w:p>
+      <w:pPr>
+        <w:pStyle w:val="Normal"/>
+        <w:widowControl w:val="false"/>
+        <w:numPr>
+          <w:ilvl w:val="0"/>
+          <w:numId w:val="1"/>
+        </w:numPr>
+        <w:suppressAutoHyphens w:val="true"/>
+        <w:bidi w:val="0"/>
+        <w:spacing w:before="0" w:after="0"/>
+        <w:ind w:start="202" w:end="0" w:hanging="0"/>
+        <w:jc w:val="start"/>
+        <w:rPr/>
+      </w:pPr>
+      <w:r>
+        <w:rPr>
+          <w:rFonts w:ascii="FreeMono" w:hAnsi="FreeMono"/>
+          <w:sz w:val="28"/>
+          <w:szCs w:val="28"/>
+        </w:rPr>
+        <w:t>conditional statements in c programming</w:t>
+      </w:r>
+    </w:p>
+    <w:p>
+      <w:pPr>
+        <w:pStyle w:val="Normal"/>
+        <w:widowControl w:val="false"/>
+        <w:numPr>
+          <w:ilvl w:val="0"/>
+          <w:numId w:val="1"/>
+        </w:numPr>
+        <w:suppressAutoHyphens w:val="true"/>
+        <w:bidi w:val="0"/>
+        <w:spacing w:before="0" w:after="0"/>
+        <w:ind w:start="202" w:end="0" w:hanging="0"/>
+        <w:jc w:val="start"/>
+        <w:rPr/>
+      </w:pPr>
+      <w:r>
+        <w:rPr>
+          <w:rFonts w:ascii="FreeMono" w:hAnsi="FreeMono"/>
+          <w:sz w:val="28"/>
+          <w:szCs w:val="28"/>
+        </w:rPr>
+        <w:t>if..else,nested...if..else learning</w:t>
+      </w:r>
+    </w:p>
+    <w:p>
+      <w:pPr>
+        <w:pStyle w:val="Normal"/>
+        <w:widowControl w:val="false"/>
+        <w:numPr>
+          <w:ilvl w:val="0"/>
+          <w:numId w:val="1"/>
+        </w:numPr>
+        <w:suppressAutoHyphens w:val="true"/>
+        <w:bidi w:val="0"/>
+        <w:spacing w:before="0" w:after="0"/>
+        <w:ind w:start="202" w:end="0" w:hanging="0"/>
+        <w:jc w:val="start"/>
+        <w:rPr/>
+      </w:pPr>
+      <w:r>
+        <w:rPr>
+          <w:rFonts w:ascii="FreeMono" w:hAnsi="FreeMono"/>
+          <w:b/>
+          <w:bCs/>
+          <w:sz w:val="28"/>
+          <w:szCs w:val="28"/>
+        </w:rPr>
         <w:t>operators</w:t>
       </w:r>
     </w:p>
@@ -4690,7 +4721,7 @@
           <w:sz w:val="28"/>
           <w:szCs w:val="28"/>
         </w:rPr>
-        <w:t>conditional statements</w:t>
+        <w:t>operators is like a symbol</w:t>
       </w:r>
     </w:p>
     <w:p>
@@ -4860,7 +4891,7 @@
           <w:sz w:val="28"/>
           <w:szCs w:val="28"/>
         </w:rPr>
-        <w:t>one floating must have for complete value</w:t>
+        <w:t>one floating must have for complete decimal value</w:t>
       </w:r>
     </w:p>
     <w:p>
@@ -5319,6 +5350,58 @@
       <w:r>
         <w:rPr>
           <w:rFonts w:ascii="FreeMono" w:hAnsi="FreeMono"/>
+          <w:b/>
+          <w:bCs/>
+          <w:sz w:val="28"/>
+          <w:szCs w:val="28"/>
+        </w:rPr>
+        <w:t>nesed if..else.. process</w:t>
+      </w:r>
+    </w:p>
+    <w:p>
+      <w:pPr>
+        <w:pStyle w:val="Normal"/>
+        <w:widowControl w:val="false"/>
+        <w:numPr>
+          <w:ilvl w:val="0"/>
+          <w:numId w:val="1"/>
+        </w:numPr>
+        <w:suppressAutoHyphens w:val="true"/>
+        <w:bidi w:val="0"/>
+        <w:spacing w:before="0" w:after="0"/>
+        <w:ind w:start="202" w:end="0" w:hanging="0"/>
+        <w:jc w:val="start"/>
+        <w:rPr/>
+      </w:pPr>
+      <w:r>
+        <w:rPr>
+          <w:rFonts w:ascii="FreeMono" w:hAnsi="FreeMono"/>
+          <w:sz w:val="28"/>
+          <w:szCs w:val="28"/>
+        </w:rPr>
+        <w:t>if one condition is true,then next all conditon will not be processed</w:t>
+      </w:r>
+    </w:p>
+    <w:p>
+      <w:pPr>
+        <w:pStyle w:val="Normal"/>
+        <w:widowControl w:val="false"/>
+        <w:numPr>
+          <w:ilvl w:val="0"/>
+          <w:numId w:val="1"/>
+        </w:numPr>
+        <w:suppressAutoHyphens w:val="true"/>
+        <w:bidi w:val="0"/>
+        <w:spacing w:before="0" w:after="0"/>
+        <w:ind w:start="202" w:end="0" w:hanging="0"/>
+        <w:jc w:val="start"/>
+        <w:rPr/>
+      </w:pPr>
+      <w:r>
+        <w:rPr>
+          <w:rFonts w:ascii="FreeMono" w:hAnsi="FreeMono"/>
+          <w:b/>
+          <w:bCs/>
           <w:sz w:val="28"/>
           <w:szCs w:val="28"/>
         </w:rPr>
@@ -5338,15 +5421,55 @@
         <w:spacing w:before="0" w:after="0"/>
         <w:ind w:start="202" w:end="0" w:hanging="0"/>
         <w:jc w:val="start"/>
-        <w:rPr/>
-      </w:pPr>
-      <w:r>
-        <w:rPr>
-          <w:rFonts w:ascii="FreeMono" w:hAnsi="FreeMono"/>
-          <w:sz w:val="28"/>
-          <w:szCs w:val="28"/>
-        </w:rPr>
-        <w:t>quiz</w:t>
+        <w:rPr>
+          <w:b w:val="false"/>
+          <w:b w:val="false"/>
+          <w:bCs w:val="false"/>
+        </w:rPr>
+      </w:pPr>
+      <w:r>
+        <w:rPr>
+          <w:rFonts w:ascii="FreeMono" w:hAnsi="FreeMono"/>
+          <w:b w:val="false"/>
+          <w:bCs w:val="false"/>
+          <w:sz w:val="28"/>
+          <w:szCs w:val="28"/>
+        </w:rPr>
+        <w:t>final motivate</w:t>
+      </w:r>
+    </w:p>
+    <w:p>
+      <w:pPr>
+        <w:pStyle w:val="Normal"/>
+        <w:widowControl w:val="false"/>
+        <w:numPr>
+          <w:ilvl w:val="0"/>
+          <w:numId w:val="1"/>
+        </w:numPr>
+        <w:suppressAutoHyphens w:val="true"/>
+        <w:bidi w:val="0"/>
+        <w:spacing w:before="0" w:after="0"/>
+        <w:ind w:start="202" w:end="0" w:hanging="0"/>
+        <w:jc w:val="start"/>
+        <w:rPr/>
+      </w:pPr>
+      <w:r>
+        <w:rPr>
+          <w:rFonts w:ascii="FreeMono" w:hAnsi="FreeMono"/>
+          <w:b/>
+          <w:bCs/>
+          <w:sz w:val="28"/>
+          <w:szCs w:val="28"/>
+        </w:rPr>
+        <w:t xml:space="preserve">quiz      </w:t>
+      </w:r>
+      <w:r>
+        <w:rPr>
+          <w:rFonts w:ascii="FreeMono" w:hAnsi="FreeMono"/>
+          <w:sz w:val="28"/>
+          <w:szCs w:val="28"/>
+        </w:rPr>
+        <w:t xml:space="preserve">               </w:t>
       </w:r>
     </w:p>
     <w:p>
@@ -5425,6 +5548,60 @@
           <w:sz w:val="28"/>
           <w:szCs w:val="28"/>
         </w:rPr>
+        <w:t>introduction loop</w:t>
+      </w:r>
+    </w:p>
+    <w:p>
+      <w:pPr>
+        <w:pStyle w:val="Normal"/>
+        <w:widowControl w:val="false"/>
+        <w:numPr>
+          <w:ilvl w:val="0"/>
+          <w:numId w:val="1"/>
+        </w:numPr>
+        <w:suppressAutoHyphens w:val="true"/>
+        <w:bidi w:val="0"/>
+        <w:spacing w:before="0" w:after="0"/>
+        <w:ind w:start="202" w:end="0" w:hanging="0"/>
+        <w:jc w:val="start"/>
+        <w:rPr/>
+      </w:pPr>
+      <w:r>
+        <w:rPr>
+          <w:rFonts w:ascii="FreeMono" w:hAnsi="FreeMono"/>
+          <w:sz w:val="28"/>
+          <w:szCs w:val="28"/>
+        </w:rPr>
+        <w:t>where to use loop</w:t>
+      </w:r>
+    </w:p>
+    <w:p>
+      <w:pPr>
+        <w:pStyle w:val="Normal"/>
+        <w:widowControl w:val="false"/>
+        <w:numPr>
+          <w:ilvl w:val="0"/>
+          <w:numId w:val="1"/>
+        </w:numPr>
+        <w:suppressAutoHyphens w:val="true"/>
+        <w:bidi w:val="0"/>
+        <w:spacing w:before="0" w:after="0"/>
+        <w:ind w:start="202" w:end="0" w:hanging="0"/>
+        <w:jc w:val="start"/>
+        <w:rPr>
+          <w:b/>
+          <w:b/>
+          <w:bCs/>
+        </w:rPr>
+      </w:pPr>
+      <w:r>
+        <w:rPr>
+          <w:rFonts w:ascii="FreeMono" w:hAnsi="FreeMono"/>
+          <w:b/>
+          <w:bCs/>
+          <w:sz w:val="28"/>
+          <w:szCs w:val="28"/>
+        </w:rPr>
         <w:t>for..loop type-1</w:t>
       </w:r>
     </w:p>
@@ -5449,6 +5626,96 @@
           <w:sz w:val="28"/>
           <w:szCs w:val="28"/>
         </w:rPr>
+        <w:t>for(</w:t>
+      </w:r>
+      <w:r>
+        <w:rPr>
+          <w:rFonts w:ascii="FreeMono" w:hAnsi="FreeMono"/>
+          <w:i/>
+          <w:iCs/>
+          <w:sz w:val="24"/>
+          <w:szCs w:val="24"/>
+        </w:rPr>
+        <w:t>initialization,condition,increment/decrement</w:t>
+      </w:r>
+      <w:r>
+        <w:rPr>
+          <w:rFonts w:ascii="FreeMono" w:hAnsi="FreeMono"/>
+          <w:sz w:val="28"/>
+          <w:szCs w:val="28"/>
+        </w:rPr>
+        <w:t>)</w:t>
+      </w:r>
+    </w:p>
+    <w:p>
+      <w:pPr>
+        <w:pStyle w:val="Normal"/>
+        <w:widowControl w:val="false"/>
+        <w:numPr>
+          <w:ilvl w:val="0"/>
+          <w:numId w:val="1"/>
+        </w:numPr>
+        <w:suppressAutoHyphens w:val="true"/>
+        <w:bidi w:val="0"/>
+        <w:spacing w:before="0" w:after="0"/>
+        <w:ind w:start="202" w:end="0" w:hanging="0"/>
+        <w:jc w:val="start"/>
+        <w:rPr/>
+      </w:pPr>
+      <w:r>
+        <w:rPr>
+          <w:rFonts w:ascii="FreeMono" w:hAnsi="FreeMono"/>
+          <w:sz w:val="28"/>
+          <w:szCs w:val="28"/>
+        </w:rPr>
+        <w:t>initialization just first time load.</w:t>
+      </w:r>
+    </w:p>
+    <w:p>
+      <w:pPr>
+        <w:pStyle w:val="Normal"/>
+        <w:widowControl w:val="false"/>
+        <w:numPr>
+          <w:ilvl w:val="0"/>
+          <w:numId w:val="1"/>
+        </w:numPr>
+        <w:suppressAutoHyphens w:val="true"/>
+        <w:bidi w:val="0"/>
+        <w:spacing w:before="0" w:after="0"/>
+        <w:ind w:start="202" w:end="0" w:hanging="0"/>
+        <w:jc w:val="start"/>
+        <w:rPr/>
+      </w:pPr>
+      <w:r>
+        <w:rPr>
+          <w:rFonts w:ascii="FreeMono" w:hAnsi="FreeMono"/>
+          <w:sz w:val="28"/>
+          <w:szCs w:val="28"/>
+        </w:rPr>
+        <w:t>Concept of looping process</w:t>
+      </w:r>
+    </w:p>
+    <w:p>
+      <w:pPr>
+        <w:pStyle w:val="Normal"/>
+        <w:widowControl w:val="false"/>
+        <w:numPr>
+          <w:ilvl w:val="0"/>
+          <w:numId w:val="1"/>
+        </w:numPr>
+        <w:suppressAutoHyphens w:val="true"/>
+        <w:bidi w:val="0"/>
+        <w:spacing w:before="0" w:after="0"/>
+        <w:ind w:start="202" w:end="0" w:hanging="0"/>
+        <w:jc w:val="start"/>
+        <w:rPr/>
+      </w:pPr>
+      <w:r>
+        <w:rPr>
+          <w:rFonts w:ascii="FreeMono" w:hAnsi="FreeMono"/>
+          <w:sz w:val="28"/>
+          <w:szCs w:val="28"/>
+        </w:rPr>
         <w:t>for...loop type-1</w:t>
       </w:r>
     </w:p>
@@ -5661,11 +5928,17 @@
         <w:spacing w:before="0" w:after="0"/>
         <w:ind w:start="518" w:end="0" w:hanging="360"/>
         <w:jc w:val="start"/>
-        <w:rPr/>
-      </w:pPr>
-      <w:r>
-        <w:rPr>
-          <w:rFonts w:ascii="FreeMono" w:hAnsi="FreeMono"/>
+        <w:rPr>
+          <w:b/>
+          <w:b/>
+          <w:bCs/>
+        </w:rPr>
+      </w:pPr>
+      <w:r>
+        <w:rPr>
+          <w:rFonts w:ascii="FreeMono" w:hAnsi="FreeMono"/>
+          <w:b/>
+          <w:bCs/>
           <w:sz w:val="28"/>
           <w:szCs w:val="28"/>
         </w:rPr>
@@ -10074,7 +10347,7 @@
         </w:rPr>
         <w:t xml:space="preserve"> </w:t>
       </w:r>
-      <w:hyperlink r:id="rId6">
+      <w:hyperlink r:id="rId2">
         <w:r>
           <w:rPr>
             <w:rStyle w:val="InternetLink"/>

</xml_diff>